<commit_message>
asesoria 01 de octubre
</commit_message>
<xml_diff>
--- a/Objetivos/Segundo objetivo/documentacion sprints.docx
+++ b/Objetivos/Segundo objetivo/documentacion sprints.docx
@@ -1,6 +1,6 @@
 
 <file path=word/document.xml><?xml version="1.0" encoding="utf-8"?>
-<w:document xmlns:wpc="http://schemas.microsoft.com/office/word/2010/wordprocessingCanvas" xmlns:cx="http://schemas.microsoft.com/office/drawing/2014/chartex" xmlns:cx1="http://schemas.microsoft.com/office/drawing/2015/9/8/chartex" xmlns:cx2="http://schemas.microsoft.com/office/drawing/2015/10/21/chartex" xmlns:cx3="http://schemas.microsoft.com/office/drawing/2016/5/9/chartex" xmlns:cx4="http://schemas.microsoft.com/office/drawing/2016/5/10/chartex" xmlns:cx5="http://schemas.microsoft.com/office/drawing/2016/5/11/chartex" xmlns:cx6="http://schemas.microsoft.com/office/drawing/2016/5/12/chartex" xmlns:cx7="http://schemas.microsoft.com/office/drawing/2016/5/13/chartex" xmlns:cx8="http://schemas.microsoft.com/office/drawing/2016/5/14/chartex" xmlns:mc="http://schemas.openxmlformats.org/markup-compatibility/2006" xmlns:aink="http://schemas.microsoft.com/office/drawing/2016/ink" xmlns:am3d="http://schemas.microsoft.com/office/drawing/2017/model3d" xmlns:o="urn:schemas-microsoft-com:office:office" xmlns:r="http://schemas.openxmlformats.org/officeDocument/2006/relationships" xmlns:m="http://schemas.openxmlformats.org/officeDocument/2006/math" xmlns:v="urn:schemas-microsoft-com:vml" xmlns:wp14="http://schemas.microsoft.com/office/word/2010/wordprocessingDrawing" xmlns:wp="http://schemas.openxmlformats.org/drawingml/2006/wordprocessingDrawing" xmlns:w10="urn:schemas-microsoft-com:office:word" xmlns:w="http://schemas.openxmlformats.org/wordprocessingml/2006/main" xmlns:w14="http://schemas.microsoft.com/office/word/2010/wordml" xmlns:w15="http://schemas.microsoft.com/office/word/2012/wordml" xmlns:w16cex="http://schemas.microsoft.com/office/word/2018/wordml/cex" xmlns:w16cid="http://schemas.microsoft.com/office/word/2016/wordml/cid" xmlns:w16="http://schemas.microsoft.com/office/word/2018/wordml" xmlns:w16sdtdh="http://schemas.microsoft.com/office/word/2020/wordml/sdtdatahash" xmlns:w16se="http://schemas.microsoft.com/office/word/2015/wordml/symex" xmlns:wpg="http://schemas.microsoft.com/office/word/2010/wordprocessingGroup" xmlns:wpi="http://schemas.microsoft.com/office/word/2010/wordprocessingInk" xmlns:wne="http://schemas.microsoft.com/office/word/2006/wordml" xmlns:wps="http://schemas.microsoft.com/office/word/2010/wordprocessingShape" mc:Ignorable="w14 w15 w16se w16cid w16 w16cex w16sdtdh wp14">
+<w:document xmlns:wpc="http://schemas.microsoft.com/office/word/2010/wordprocessingCanvas" xmlns:cx="http://schemas.microsoft.com/office/drawing/2014/chartex" xmlns:cx1="http://schemas.microsoft.com/office/drawing/2015/9/8/chartex" xmlns:cx2="http://schemas.microsoft.com/office/drawing/2015/10/21/chartex" xmlns:cx3="http://schemas.microsoft.com/office/drawing/2016/5/9/chartex" xmlns:cx4="http://schemas.microsoft.com/office/drawing/2016/5/10/chartex" xmlns:cx5="http://schemas.microsoft.com/office/drawing/2016/5/11/chartex" xmlns:cx6="http://schemas.microsoft.com/office/drawing/2016/5/12/chartex" xmlns:cx7="http://schemas.microsoft.com/office/drawing/2016/5/13/chartex" xmlns:cx8="http://schemas.microsoft.com/office/drawing/2016/5/14/chartex" xmlns:mc="http://schemas.openxmlformats.org/markup-compatibility/2006" xmlns:aink="http://schemas.microsoft.com/office/drawing/2016/ink" xmlns:am3d="http://schemas.microsoft.com/office/drawing/2017/model3d" xmlns:o="urn:schemas-microsoft-com:office:office" xmlns:oel="http://schemas.microsoft.com/office/2019/extlst" xmlns:r="http://schemas.openxmlformats.org/officeDocument/2006/relationships" xmlns:m="http://schemas.openxmlformats.org/officeDocument/2006/math" xmlns:v="urn:schemas-microsoft-com:vml" xmlns:wp14="http://schemas.microsoft.com/office/word/2010/wordprocessingDrawing" xmlns:wp="http://schemas.openxmlformats.org/drawingml/2006/wordprocessingDrawing" xmlns:w10="urn:schemas-microsoft-com:office:word" xmlns:w="http://schemas.openxmlformats.org/wordprocessingml/2006/main" xmlns:w14="http://schemas.microsoft.com/office/word/2010/wordml" xmlns:w15="http://schemas.microsoft.com/office/word/2012/wordml" xmlns:w16cex="http://schemas.microsoft.com/office/word/2018/wordml/cex" xmlns:w16cid="http://schemas.microsoft.com/office/word/2016/wordml/cid" xmlns:w16="http://schemas.microsoft.com/office/word/2018/wordml" xmlns:w16du="http://schemas.microsoft.com/office/word/2023/wordml/word16du" xmlns:w16sdtdh="http://schemas.microsoft.com/office/word/2020/wordml/sdtdatahash" xmlns:w16sdtfl="http://schemas.microsoft.com/office/word/2024/wordml/sdtformatlock" xmlns:w16se="http://schemas.microsoft.com/office/word/2015/wordml/symex" xmlns:wpg="http://schemas.microsoft.com/office/word/2010/wordprocessingGroup" xmlns:wpi="http://schemas.microsoft.com/office/word/2010/wordprocessingInk" xmlns:wne="http://schemas.microsoft.com/office/word/2006/wordml" xmlns:wps="http://schemas.microsoft.com/office/word/2010/wordprocessingShape" mc:Ignorable="w14 w15 w16se w16cid w16 w16cex w16sdtdh w16sdtfl w16du wp14">
   <w:body>
     <w:p>
       <w:pPr>
@@ -165,25 +165,7 @@
           <w:i/>
           <w:iCs/>
         </w:rPr>
-        <w:t xml:space="preserve">Sprint </w:t>
-      </w:r>
-      <w:proofErr w:type="spellStart"/>
-      <w:r>
-        <w:rPr>
-          <w:rFonts w:ascii="Times New Roman" w:hAnsi="Times New Roman"/>
-          <w:i/>
-          <w:iCs/>
-        </w:rPr>
-        <w:t>Planning</w:t>
-      </w:r>
-      <w:proofErr w:type="spellEnd"/>
-      <w:r>
-        <w:rPr>
-          <w:rFonts w:ascii="Times New Roman" w:hAnsi="Times New Roman"/>
-          <w:i/>
-          <w:iCs/>
-        </w:rPr>
-        <w:t xml:space="preserve"> Meeting</w:t>
+        <w:t>Sprint Planning Meeting</w:t>
       </w:r>
       <w:r>
         <w:rPr>
@@ -789,25 +771,7 @@
                 <w:sz w:val="20"/>
                 <w:szCs w:val="20"/>
               </w:rPr>
-              <w:t xml:space="preserve">Como usuario invitado de la plataforma, quiero ver un </w:t>
-            </w:r>
-            <w:proofErr w:type="spellStart"/>
-            <w:r>
-              <w:rPr>
-                <w:rFonts w:ascii="Times New Roman" w:hAnsi="Times New Roman"/>
-                <w:sz w:val="20"/>
-                <w:szCs w:val="20"/>
-              </w:rPr>
-              <w:t>dashboard</w:t>
-            </w:r>
-            <w:proofErr w:type="spellEnd"/>
-            <w:r>
-              <w:rPr>
-                <w:rFonts w:ascii="Times New Roman" w:hAnsi="Times New Roman"/>
-                <w:sz w:val="20"/>
-                <w:szCs w:val="20"/>
-              </w:rPr>
-              <w:t xml:space="preserve"> de cada uno de los factores contaminantes que son tenidos en cuenta al evaluar la calidad del aire, para conocer más a detalle qué contaminantes influyen en la calidad y </w:t>
+              <w:t xml:space="preserve">Como usuario invitado de la plataforma, quiero ver un dashboard de cada uno de los factores contaminantes que son tenidos en cuenta al evaluar la calidad del aire, para conocer más a detalle qué contaminantes influyen en la calidad y </w:t>
             </w:r>
             <w:r>
               <w:rPr>
@@ -995,23 +959,7 @@
                 <w:sz w:val="20"/>
                 <w:szCs w:val="20"/>
               </w:rPr>
-              <w:t xml:space="preserve">pico y placa para ver los días con menor y mayor contaminación y poder analizar </w:t>
-            </w:r>
-            <w:r>
-              <w:rPr>
-                <w:rFonts w:ascii="Times New Roman" w:hAnsi="Times New Roman"/>
-                <w:sz w:val="20"/>
-                <w:szCs w:val="20"/>
-              </w:rPr>
-              <w:t>cuáles</w:t>
-            </w:r>
-            <w:r>
-              <w:rPr>
-                <w:rFonts w:ascii="Times New Roman" w:hAnsi="Times New Roman"/>
-                <w:sz w:val="20"/>
-                <w:szCs w:val="20"/>
-              </w:rPr>
-              <w:t xml:space="preserve"> son los periodos más contaminados.</w:t>
+              <w:t>pico y placa para ver los días con menor y mayor contaminación y poder analizar cuáles son los periodos más contaminados.</w:t>
             </w:r>
           </w:p>
         </w:tc>
@@ -1113,18 +1061,8 @@
           <w:i/>
           <w:iCs/>
         </w:rPr>
-        <w:t xml:space="preserve">Sprint </w:t>
-      </w:r>
-      <w:proofErr w:type="spellStart"/>
-      <w:r>
-        <w:rPr>
-          <w:rFonts w:ascii="Times New Roman" w:hAnsi="Times New Roman"/>
-          <w:i/>
-          <w:iCs/>
-        </w:rPr>
-        <w:t>Goal</w:t>
-      </w:r>
-      <w:proofErr w:type="spellEnd"/>
+        <w:t>Sprint Goal</w:t>
+      </w:r>
       <w:r>
         <w:rPr>
           <w:rFonts w:ascii="Times New Roman" w:hAnsi="Times New Roman"/>
@@ -1193,61 +1131,19 @@
         </w:rPr>
         <w:t xml:space="preserve">, se puede observar el </w:t>
       </w:r>
-      <w:proofErr w:type="spellStart"/>
       <w:r>
         <w:rPr>
           <w:rFonts w:ascii="Times New Roman" w:hAnsi="Times New Roman"/>
           <w:i/>
           <w:iCs/>
         </w:rPr>
-        <w:t>Definition</w:t>
-      </w:r>
-      <w:proofErr w:type="spellEnd"/>
+        <w:t>Definition of Done</w:t>
+      </w:r>
       <w:r>
         <w:rPr>
           <w:rFonts w:ascii="Times New Roman" w:hAnsi="Times New Roman"/>
-          <w:i/>
-          <w:iCs/>
-        </w:rPr>
-        <w:t xml:space="preserve"> </w:t>
-      </w:r>
-      <w:proofErr w:type="spellStart"/>
-      <w:r>
-        <w:rPr>
-          <w:rFonts w:ascii="Times New Roman" w:hAnsi="Times New Roman"/>
-          <w:i/>
-          <w:iCs/>
-        </w:rPr>
-        <w:t>of</w:t>
-      </w:r>
-      <w:proofErr w:type="spellEnd"/>
-      <w:r>
-        <w:rPr>
-          <w:rFonts w:ascii="Times New Roman" w:hAnsi="Times New Roman"/>
-          <w:i/>
-          <w:iCs/>
-        </w:rPr>
-        <w:t xml:space="preserve"> Done</w:t>
-      </w:r>
-      <w:r>
-        <w:rPr>
-          <w:rFonts w:ascii="Times New Roman" w:hAnsi="Times New Roman"/>
-        </w:rPr>
-        <w:t xml:space="preserve"> (</w:t>
-      </w:r>
-      <w:proofErr w:type="spellStart"/>
-      <w:r>
-        <w:rPr>
-          <w:rFonts w:ascii="Times New Roman" w:hAnsi="Times New Roman"/>
-        </w:rPr>
-        <w:t>DoF</w:t>
-      </w:r>
-      <w:proofErr w:type="spellEnd"/>
-      <w:r>
-        <w:rPr>
-          <w:rFonts w:ascii="Times New Roman" w:hAnsi="Times New Roman"/>
-        </w:rPr>
-        <w:t>) establecido para este Sprint con las personas responsables por cada tarea.</w:t>
+        </w:rPr>
+        <w:t xml:space="preserve"> (DoF) establecido para este Sprint con las personas responsables por cada tarea.</w:t>
       </w:r>
     </w:p>
     <w:p>
@@ -1267,7 +1163,6 @@
         </w:rPr>
       </w:pPr>
       <w:bookmarkStart w:id="4" w:name="_Ref161396237"/>
-      <w:proofErr w:type="spellStart"/>
       <w:r>
         <w:rPr>
           <w:rFonts w:ascii="Times New Roman" w:hAnsi="Times New Roman" w:cs="Times New Roman"/>
@@ -1277,9 +1172,19 @@
           <w:szCs w:val="22"/>
           <w:lang w:val="en-US" w:eastAsia="en-US"/>
         </w:rPr>
-        <w:t>Tabla</w:t>
-      </w:r>
-      <w:proofErr w:type="spellEnd"/>
+        <w:t xml:space="preserve">Tabla </w:t>
+      </w:r>
+      <w:r>
+        <w:rPr>
+          <w:rFonts w:ascii="Times New Roman" w:hAnsi="Times New Roman" w:cs="Times New Roman"/>
+          <w:color w:val="auto"/>
+          <w:position w:val="0"/>
+          <w:sz w:val="22"/>
+          <w:szCs w:val="22"/>
+          <w:lang w:eastAsia="en-US"/>
+        </w:rPr>
+        <w:fldChar w:fldCharType="begin"/>
+      </w:r>
       <w:r>
         <w:rPr>
           <w:rFonts w:ascii="Times New Roman" w:hAnsi="Times New Roman" w:cs="Times New Roman"/>
@@ -1289,7 +1194,7 @@
           <w:szCs w:val="22"/>
           <w:lang w:val="en-US" w:eastAsia="en-US"/>
         </w:rPr>
-        <w:t xml:space="preserve"> </w:t>
+        <w:instrText xml:space="preserve"> SEQ Tabla \* ARABIC </w:instrText>
       </w:r>
       <w:r>
         <w:rPr>
@@ -1300,7 +1205,7 @@
           <w:szCs w:val="22"/>
           <w:lang w:eastAsia="en-US"/>
         </w:rPr>
-        <w:fldChar w:fldCharType="begin"/>
+        <w:fldChar w:fldCharType="separate"/>
       </w:r>
       <w:r>
         <w:rPr>
@@ -1311,7 +1216,7 @@
           <w:szCs w:val="22"/>
           <w:lang w:val="en-US" w:eastAsia="en-US"/>
         </w:rPr>
-        <w:instrText xml:space="preserve"> SEQ Tabla \* ARABIC </w:instrText>
+        <w:t>2</w:t>
       </w:r>
       <w:r>
         <w:rPr>
@@ -1322,8 +1227,9 @@
           <w:szCs w:val="22"/>
           <w:lang w:eastAsia="en-US"/>
         </w:rPr>
-        <w:fldChar w:fldCharType="separate"/>
-      </w:r>
+        <w:fldChar w:fldCharType="end"/>
+      </w:r>
+      <w:bookmarkEnd w:id="4"/>
       <w:r>
         <w:rPr>
           <w:rFonts w:ascii="Times New Roman" w:hAnsi="Times New Roman" w:cs="Times New Roman"/>
@@ -1333,35 +1239,12 @@
           <w:szCs w:val="22"/>
           <w:lang w:val="en-US" w:eastAsia="en-US"/>
         </w:rPr>
-        <w:t>2</w:t>
-      </w:r>
-      <w:r>
-        <w:rPr>
-          <w:rFonts w:ascii="Times New Roman" w:hAnsi="Times New Roman" w:cs="Times New Roman"/>
-          <w:color w:val="auto"/>
-          <w:position w:val="0"/>
-          <w:sz w:val="22"/>
-          <w:szCs w:val="22"/>
-          <w:lang w:eastAsia="en-US"/>
-        </w:rPr>
-        <w:fldChar w:fldCharType="end"/>
-      </w:r>
-      <w:bookmarkEnd w:id="4"/>
-      <w:r>
-        <w:rPr>
-          <w:rFonts w:ascii="Times New Roman" w:hAnsi="Times New Roman" w:cs="Times New Roman"/>
-          <w:color w:val="auto"/>
-          <w:position w:val="0"/>
-          <w:sz w:val="22"/>
-          <w:szCs w:val="22"/>
-          <w:lang w:val="en-US" w:eastAsia="en-US"/>
-        </w:rPr>
         <w:t>. Definition of Done del Sprint</w:t>
       </w:r>
     </w:p>
     <w:tbl>
       <w:tblPr>
-        <w:tblW w:w="5000" w:type="pct"/>
+        <w:tblW w:w="4198" w:type="pct"/>
         <w:jc w:val="center"/>
         <w:tblCellMar>
           <w:left w:w="0" w:type="dxa"/>
@@ -1373,7 +1256,6 @@
         <w:gridCol w:w="704"/>
         <w:gridCol w:w="2267"/>
         <w:gridCol w:w="3120"/>
-        <w:gridCol w:w="1416"/>
         <w:gridCol w:w="1321"/>
       </w:tblGrid>
       <w:tr>
@@ -1383,7 +1265,7 @@
         </w:trPr>
         <w:tc>
           <w:tcPr>
-            <w:tcW w:w="399" w:type="pct"/>
+            <w:tcW w:w="475" w:type="pct"/>
             <w:tcBorders>
               <w:top w:val="single" w:sz="4" w:space="0" w:color="auto"/>
               <w:left w:val="single" w:sz="4" w:space="0" w:color="auto"/>
@@ -1426,7 +1308,7 @@
         </w:tc>
         <w:tc>
           <w:tcPr>
-            <w:tcW w:w="1284" w:type="pct"/>
+            <w:tcW w:w="1529" w:type="pct"/>
             <w:tcBorders>
               <w:top w:val="single" w:sz="4" w:space="0" w:color="auto"/>
               <w:left w:val="single" w:sz="4" w:space="0" w:color="auto"/>
@@ -1469,7 +1351,7 @@
         </w:tc>
         <w:tc>
           <w:tcPr>
-            <w:tcW w:w="1767" w:type="pct"/>
+            <w:tcW w:w="2105" w:type="pct"/>
             <w:tcBorders>
               <w:top w:val="single" w:sz="4" w:space="0" w:color="auto"/>
               <w:left w:val="single" w:sz="4" w:space="0" w:color="auto"/>
@@ -1512,73 +1394,7 @@
         </w:tc>
         <w:tc>
           <w:tcPr>
-            <w:tcW w:w="802" w:type="pct"/>
-            <w:tcBorders>
-              <w:top w:val="single" w:sz="4" w:space="0" w:color="auto"/>
-              <w:left w:val="single" w:sz="4" w:space="0" w:color="auto"/>
-              <w:bottom w:val="single" w:sz="4" w:space="0" w:color="auto"/>
-              <w:right w:val="single" w:sz="4" w:space="0" w:color="auto"/>
-            </w:tcBorders>
-            <w:shd w:val="clear" w:color="auto" w:fill="D9D9D9"/>
-            <w:tcMar>
-              <w:top w:w="0" w:type="dxa"/>
-              <w:left w:w="45" w:type="dxa"/>
-              <w:bottom w:w="0" w:type="dxa"/>
-              <w:right w:w="45" w:type="dxa"/>
-            </w:tcMar>
-            <w:vAlign w:val="center"/>
-            <w:hideMark/>
-          </w:tcPr>
-          <w:p>
-            <w:pPr>
-              <w:spacing w:after="0" w:line="240" w:lineRule="auto"/>
-              <w:jc w:val="center"/>
-              <w:rPr>
-                <w:rFonts w:ascii="Times New Roman" w:hAnsi="Times New Roman"/>
-                <w:b/>
-                <w:bCs/>
-                <w:sz w:val="20"/>
-                <w:szCs w:val="20"/>
-              </w:rPr>
-            </w:pPr>
-            <w:r>
-              <w:rPr>
-                <w:rFonts w:ascii="Times New Roman" w:hAnsi="Times New Roman"/>
-                <w:b/>
-                <w:bCs/>
-                <w:sz w:val="20"/>
-                <w:szCs w:val="20"/>
-              </w:rPr>
-              <w:t>Tiempo estimado</w:t>
-            </w:r>
-          </w:p>
-          <w:p>
-            <w:pPr>
-              <w:spacing w:after="0" w:line="240" w:lineRule="auto"/>
-              <w:jc w:val="center"/>
-              <w:rPr>
-                <w:rFonts w:ascii="Times New Roman" w:hAnsi="Times New Roman"/>
-                <w:b/>
-                <w:bCs/>
-                <w:sz w:val="20"/>
-                <w:szCs w:val="20"/>
-              </w:rPr>
-            </w:pPr>
-            <w:r>
-              <w:rPr>
-                <w:rFonts w:ascii="Times New Roman" w:hAnsi="Times New Roman"/>
-                <w:b/>
-                <w:bCs/>
-                <w:sz w:val="20"/>
-                <w:szCs w:val="20"/>
-              </w:rPr>
-              <w:t>(HH:MM)</w:t>
-            </w:r>
-          </w:p>
-        </w:tc>
-        <w:tc>
-          <w:tcPr>
-            <w:tcW w:w="748" w:type="pct"/>
+            <w:tcW w:w="891" w:type="pct"/>
             <w:tcBorders>
               <w:top w:val="single" w:sz="4" w:space="0" w:color="auto"/>
               <w:left w:val="single" w:sz="4" w:space="0" w:color="auto"/>
@@ -1642,7 +1458,7 @@
         </w:trPr>
         <w:tc>
           <w:tcPr>
-            <w:tcW w:w="399" w:type="pct"/>
+            <w:tcW w:w="475" w:type="pct"/>
             <w:tcBorders>
               <w:top w:val="single" w:sz="4" w:space="0" w:color="auto"/>
               <w:left w:val="single" w:sz="4" w:space="0" w:color="auto"/>
@@ -1681,7 +1497,7 @@
         </w:tc>
         <w:tc>
           <w:tcPr>
-            <w:tcW w:w="1284" w:type="pct"/>
+            <w:tcW w:w="1529" w:type="pct"/>
             <w:tcBorders>
               <w:top w:val="single" w:sz="4" w:space="0" w:color="auto"/>
               <w:left w:val="single" w:sz="4" w:space="0" w:color="auto"/>
@@ -1717,7 +1533,7 @@
         </w:tc>
         <w:tc>
           <w:tcPr>
-            <w:tcW w:w="1767" w:type="pct"/>
+            <w:tcW w:w="2105" w:type="pct"/>
             <w:tcBorders>
               <w:top w:val="single" w:sz="4" w:space="0" w:color="auto"/>
               <w:left w:val="single" w:sz="4" w:space="0" w:color="auto"/>
@@ -1739,41 +1555,14 @@
               <w:spacing w:after="0"/>
               <w:jc w:val="center"/>
             </w:pPr>
-          </w:p>
-        </w:tc>
-        <w:tc>
-          <w:tcPr>
-            <w:tcW w:w="802" w:type="pct"/>
-            <w:tcBorders>
-              <w:top w:val="single" w:sz="4" w:space="0" w:color="auto"/>
-              <w:left w:val="single" w:sz="4" w:space="0" w:color="auto"/>
-              <w:bottom w:val="single" w:sz="4" w:space="0" w:color="auto"/>
-              <w:right w:val="single" w:sz="4" w:space="0" w:color="auto"/>
-            </w:tcBorders>
-            <w:shd w:val="clear" w:color="auto" w:fill="FFFFFF"/>
-            <w:tcMar>
-              <w:top w:w="0" w:type="dxa"/>
-              <w:left w:w="45" w:type="dxa"/>
-              <w:bottom w:w="0" w:type="dxa"/>
-              <w:right w:w="45" w:type="dxa"/>
-            </w:tcMar>
-            <w:vAlign w:val="center"/>
-          </w:tcPr>
-          <w:p>
-            <w:pPr>
-              <w:spacing w:after="0" w:line="240" w:lineRule="auto"/>
-              <w:jc w:val="center"/>
-              <w:rPr>
-                <w:rFonts w:ascii="Times New Roman" w:hAnsi="Times New Roman"/>
-                <w:sz w:val="20"/>
-                <w:szCs w:val="20"/>
-              </w:rPr>
-            </w:pPr>
-          </w:p>
-        </w:tc>
-        <w:tc>
-          <w:tcPr>
-            <w:tcW w:w="748" w:type="pct"/>
+            <w:r>
+              <w:t>Calpa</w:t>
+            </w:r>
+          </w:p>
+        </w:tc>
+        <w:tc>
+          <w:tcPr>
+            <w:tcW w:w="891" w:type="pct"/>
             <w:tcBorders>
               <w:top w:val="single" w:sz="4" w:space="0" w:color="auto"/>
               <w:left w:val="single" w:sz="4" w:space="0" w:color="auto"/>
@@ -1802,7 +1591,7 @@
         </w:trPr>
         <w:tc>
           <w:tcPr>
-            <w:tcW w:w="399" w:type="pct"/>
+            <w:tcW w:w="475" w:type="pct"/>
             <w:tcBorders>
               <w:top w:val="single" w:sz="4" w:space="0" w:color="auto"/>
               <w:left w:val="single" w:sz="4" w:space="0" w:color="auto"/>
@@ -1832,43 +1621,43 @@
         </w:tc>
         <w:tc>
           <w:tcPr>
-            <w:tcW w:w="1284" w:type="pct"/>
-            <w:tcBorders>
-              <w:top w:val="single" w:sz="4" w:space="0" w:color="auto"/>
-              <w:left w:val="single" w:sz="4" w:space="0" w:color="auto"/>
-              <w:bottom w:val="single" w:sz="4" w:space="0" w:color="auto"/>
-              <w:right w:val="single" w:sz="4" w:space="0" w:color="auto"/>
-            </w:tcBorders>
-            <w:shd w:val="clear" w:color="auto" w:fill="FFFFFF"/>
-            <w:tcMar>
-              <w:top w:w="0" w:type="dxa"/>
-              <w:left w:w="45" w:type="dxa"/>
-              <w:bottom w:w="0" w:type="dxa"/>
-              <w:right w:w="45" w:type="dxa"/>
-            </w:tcMar>
-          </w:tcPr>
-          <w:p>
-            <w:pPr>
-              <w:spacing w:after="0" w:line="240" w:lineRule="auto"/>
-              <w:rPr>
-                <w:rFonts w:ascii="Times New Roman" w:hAnsi="Times New Roman"/>
-                <w:sz w:val="20"/>
-                <w:szCs w:val="20"/>
-              </w:rPr>
-            </w:pPr>
-            <w:r>
-              <w:rPr>
-                <w:rFonts w:ascii="Times New Roman" w:hAnsi="Times New Roman"/>
-                <w:sz w:val="20"/>
-                <w:szCs w:val="20"/>
-              </w:rPr>
-              <w:t>Identificar escenarios de prueba</w:t>
-            </w:r>
-          </w:p>
-        </w:tc>
-        <w:tc>
-          <w:tcPr>
-            <w:tcW w:w="1767" w:type="pct"/>
+            <w:tcW w:w="1529" w:type="pct"/>
+            <w:tcBorders>
+              <w:top w:val="single" w:sz="4" w:space="0" w:color="auto"/>
+              <w:left w:val="single" w:sz="4" w:space="0" w:color="auto"/>
+              <w:bottom w:val="single" w:sz="4" w:space="0" w:color="auto"/>
+              <w:right w:val="single" w:sz="4" w:space="0" w:color="auto"/>
+            </w:tcBorders>
+            <w:shd w:val="clear" w:color="auto" w:fill="FFFFFF"/>
+            <w:tcMar>
+              <w:top w:w="0" w:type="dxa"/>
+              <w:left w:w="45" w:type="dxa"/>
+              <w:bottom w:w="0" w:type="dxa"/>
+              <w:right w:w="45" w:type="dxa"/>
+            </w:tcMar>
+          </w:tcPr>
+          <w:p>
+            <w:pPr>
+              <w:spacing w:after="0" w:line="240" w:lineRule="auto"/>
+              <w:rPr>
+                <w:rFonts w:ascii="Times New Roman" w:hAnsi="Times New Roman"/>
+                <w:sz w:val="20"/>
+                <w:szCs w:val="20"/>
+              </w:rPr>
+            </w:pPr>
+            <w:r>
+              <w:rPr>
+                <w:rFonts w:ascii="Times New Roman" w:hAnsi="Times New Roman"/>
+                <w:sz w:val="20"/>
+                <w:szCs w:val="20"/>
+              </w:rPr>
+              <w:t>Elaborar el prototipo de la interfaz</w:t>
+            </w:r>
+          </w:p>
+        </w:tc>
+        <w:tc>
+          <w:tcPr>
+            <w:tcW w:w="2105" w:type="pct"/>
             <w:tcBorders>
               <w:top w:val="single" w:sz="4" w:space="0" w:color="auto"/>
               <w:left w:val="single" w:sz="4" w:space="0" w:color="auto"/>
@@ -1894,41 +1683,19 @@
                 <w:szCs w:val="20"/>
               </w:rPr>
             </w:pPr>
-          </w:p>
-        </w:tc>
-        <w:tc>
-          <w:tcPr>
-            <w:tcW w:w="802" w:type="pct"/>
-            <w:tcBorders>
-              <w:top w:val="single" w:sz="4" w:space="0" w:color="auto"/>
-              <w:left w:val="single" w:sz="4" w:space="0" w:color="auto"/>
-              <w:bottom w:val="single" w:sz="4" w:space="0" w:color="auto"/>
-              <w:right w:val="single" w:sz="4" w:space="0" w:color="auto"/>
-            </w:tcBorders>
-            <w:shd w:val="clear" w:color="auto" w:fill="FFFFFF"/>
-            <w:tcMar>
-              <w:top w:w="0" w:type="dxa"/>
-              <w:left w:w="45" w:type="dxa"/>
-              <w:bottom w:w="0" w:type="dxa"/>
-              <w:right w:w="45" w:type="dxa"/>
-            </w:tcMar>
-            <w:vAlign w:val="center"/>
-          </w:tcPr>
-          <w:p>
-            <w:pPr>
-              <w:spacing w:after="0" w:line="240" w:lineRule="auto"/>
-              <w:jc w:val="center"/>
-              <w:rPr>
-                <w:rFonts w:ascii="Times New Roman" w:hAnsi="Times New Roman"/>
-                <w:sz w:val="20"/>
-                <w:szCs w:val="20"/>
-              </w:rPr>
-            </w:pPr>
-          </w:p>
-        </w:tc>
-        <w:tc>
-          <w:tcPr>
-            <w:tcW w:w="748" w:type="pct"/>
+            <w:r>
+              <w:rPr>
+                <w:rFonts w:ascii="Times New Roman" w:hAnsi="Times New Roman"/>
+                <w:sz w:val="20"/>
+                <w:szCs w:val="20"/>
+              </w:rPr>
+              <w:t>Calpa</w:t>
+            </w:r>
+          </w:p>
+        </w:tc>
+        <w:tc>
+          <w:tcPr>
+            <w:tcW w:w="891" w:type="pct"/>
             <w:tcBorders>
               <w:top w:val="single" w:sz="4" w:space="0" w:color="auto"/>
               <w:left w:val="single" w:sz="4" w:space="0" w:color="auto"/>
@@ -1957,7 +1724,7 @@
         </w:trPr>
         <w:tc>
           <w:tcPr>
-            <w:tcW w:w="399" w:type="pct"/>
+            <w:tcW w:w="475" w:type="pct"/>
             <w:tcBorders>
               <w:top w:val="single" w:sz="4" w:space="0" w:color="auto"/>
               <w:left w:val="single" w:sz="4" w:space="0" w:color="auto"/>
@@ -1987,43 +1754,43 @@
         </w:tc>
         <w:tc>
           <w:tcPr>
-            <w:tcW w:w="1284" w:type="pct"/>
-            <w:tcBorders>
-              <w:top w:val="single" w:sz="4" w:space="0" w:color="auto"/>
-              <w:left w:val="single" w:sz="4" w:space="0" w:color="auto"/>
-              <w:bottom w:val="single" w:sz="4" w:space="0" w:color="auto"/>
-              <w:right w:val="single" w:sz="4" w:space="0" w:color="auto"/>
-            </w:tcBorders>
-            <w:shd w:val="clear" w:color="auto" w:fill="FFFFFF"/>
-            <w:tcMar>
-              <w:top w:w="0" w:type="dxa"/>
-              <w:left w:w="45" w:type="dxa"/>
-              <w:bottom w:w="0" w:type="dxa"/>
-              <w:right w:w="45" w:type="dxa"/>
-            </w:tcMar>
-          </w:tcPr>
-          <w:p>
-            <w:pPr>
-              <w:spacing w:after="0" w:line="240" w:lineRule="auto"/>
-              <w:rPr>
-                <w:rFonts w:ascii="Times New Roman" w:hAnsi="Times New Roman"/>
-                <w:sz w:val="20"/>
-                <w:szCs w:val="20"/>
-              </w:rPr>
-            </w:pPr>
-            <w:r>
-              <w:rPr>
-                <w:rFonts w:ascii="Times New Roman" w:hAnsi="Times New Roman"/>
-                <w:sz w:val="20"/>
-                <w:szCs w:val="20"/>
-              </w:rPr>
-              <w:t>Diseñar casos de prueba</w:t>
-            </w:r>
-          </w:p>
-        </w:tc>
-        <w:tc>
-          <w:tcPr>
-            <w:tcW w:w="1767" w:type="pct"/>
+            <w:tcW w:w="1529" w:type="pct"/>
+            <w:tcBorders>
+              <w:top w:val="single" w:sz="4" w:space="0" w:color="auto"/>
+              <w:left w:val="single" w:sz="4" w:space="0" w:color="auto"/>
+              <w:bottom w:val="single" w:sz="4" w:space="0" w:color="auto"/>
+              <w:right w:val="single" w:sz="4" w:space="0" w:color="auto"/>
+            </w:tcBorders>
+            <w:shd w:val="clear" w:color="auto" w:fill="FFFFFF"/>
+            <w:tcMar>
+              <w:top w:w="0" w:type="dxa"/>
+              <w:left w:w="45" w:type="dxa"/>
+              <w:bottom w:w="0" w:type="dxa"/>
+              <w:right w:w="45" w:type="dxa"/>
+            </w:tcMar>
+          </w:tcPr>
+          <w:p>
+            <w:pPr>
+              <w:spacing w:after="0" w:line="240" w:lineRule="auto"/>
+              <w:rPr>
+                <w:rFonts w:ascii="Times New Roman" w:hAnsi="Times New Roman"/>
+                <w:sz w:val="20"/>
+                <w:szCs w:val="20"/>
+              </w:rPr>
+            </w:pPr>
+            <w:r>
+              <w:rPr>
+                <w:rFonts w:ascii="Times New Roman" w:hAnsi="Times New Roman"/>
+                <w:sz w:val="20"/>
+                <w:szCs w:val="20"/>
+              </w:rPr>
+              <w:t>Diseñar la arquitectura de software</w:t>
+            </w:r>
+          </w:p>
+        </w:tc>
+        <w:tc>
+          <w:tcPr>
+            <w:tcW w:w="2105" w:type="pct"/>
             <w:tcBorders>
               <w:top w:val="single" w:sz="4" w:space="0" w:color="auto"/>
               <w:left w:val="single" w:sz="4" w:space="0" w:color="auto"/>
@@ -2049,41 +1816,19 @@
                 <w:szCs w:val="20"/>
               </w:rPr>
             </w:pPr>
-          </w:p>
-        </w:tc>
-        <w:tc>
-          <w:tcPr>
-            <w:tcW w:w="802" w:type="pct"/>
-            <w:tcBorders>
-              <w:top w:val="single" w:sz="4" w:space="0" w:color="auto"/>
-              <w:left w:val="single" w:sz="4" w:space="0" w:color="auto"/>
-              <w:bottom w:val="single" w:sz="4" w:space="0" w:color="auto"/>
-              <w:right w:val="single" w:sz="4" w:space="0" w:color="auto"/>
-            </w:tcBorders>
-            <w:shd w:val="clear" w:color="auto" w:fill="FFFFFF"/>
-            <w:tcMar>
-              <w:top w:w="0" w:type="dxa"/>
-              <w:left w:w="45" w:type="dxa"/>
-              <w:bottom w:w="0" w:type="dxa"/>
-              <w:right w:w="45" w:type="dxa"/>
-            </w:tcMar>
-            <w:vAlign w:val="center"/>
-          </w:tcPr>
-          <w:p>
-            <w:pPr>
-              <w:spacing w:after="0" w:line="240" w:lineRule="auto"/>
-              <w:jc w:val="center"/>
-              <w:rPr>
-                <w:rFonts w:ascii="Times New Roman" w:hAnsi="Times New Roman"/>
-                <w:sz w:val="20"/>
-                <w:szCs w:val="20"/>
-              </w:rPr>
-            </w:pPr>
-          </w:p>
-        </w:tc>
-        <w:tc>
-          <w:tcPr>
-            <w:tcW w:w="748" w:type="pct"/>
+            <w:r>
+              <w:rPr>
+                <w:rFonts w:ascii="Times New Roman" w:hAnsi="Times New Roman"/>
+                <w:sz w:val="20"/>
+                <w:szCs w:val="20"/>
+              </w:rPr>
+              <w:t>Calpa – Padilla - Hernández</w:t>
+            </w:r>
+          </w:p>
+        </w:tc>
+        <w:tc>
+          <w:tcPr>
+            <w:tcW w:w="891" w:type="pct"/>
             <w:tcBorders>
               <w:top w:val="single" w:sz="4" w:space="0" w:color="auto"/>
               <w:left w:val="single" w:sz="4" w:space="0" w:color="auto"/>
@@ -2112,7 +1857,7 @@
         </w:trPr>
         <w:tc>
           <w:tcPr>
-            <w:tcW w:w="399" w:type="pct"/>
+            <w:tcW w:w="475" w:type="pct"/>
             <w:tcBorders>
               <w:top w:val="single" w:sz="4" w:space="0" w:color="auto"/>
               <w:left w:val="single" w:sz="4" w:space="0" w:color="auto"/>
@@ -2142,43 +1887,43 @@
         </w:tc>
         <w:tc>
           <w:tcPr>
-            <w:tcW w:w="1284" w:type="pct"/>
-            <w:tcBorders>
-              <w:top w:val="single" w:sz="4" w:space="0" w:color="auto"/>
-              <w:left w:val="single" w:sz="4" w:space="0" w:color="auto"/>
-              <w:bottom w:val="single" w:sz="4" w:space="0" w:color="auto"/>
-              <w:right w:val="single" w:sz="4" w:space="0" w:color="auto"/>
-            </w:tcBorders>
-            <w:shd w:val="clear" w:color="auto" w:fill="FFFFFF"/>
-            <w:tcMar>
-              <w:top w:w="0" w:type="dxa"/>
-              <w:left w:w="45" w:type="dxa"/>
-              <w:bottom w:w="0" w:type="dxa"/>
-              <w:right w:w="45" w:type="dxa"/>
-            </w:tcMar>
-          </w:tcPr>
-          <w:p>
-            <w:pPr>
-              <w:spacing w:after="0" w:line="240" w:lineRule="auto"/>
-              <w:rPr>
-                <w:rFonts w:ascii="Times New Roman" w:hAnsi="Times New Roman"/>
-                <w:sz w:val="20"/>
-                <w:szCs w:val="20"/>
-              </w:rPr>
-            </w:pPr>
-            <w:r>
-              <w:rPr>
-                <w:rFonts w:ascii="Times New Roman" w:hAnsi="Times New Roman"/>
-                <w:sz w:val="20"/>
-                <w:szCs w:val="20"/>
-              </w:rPr>
-              <w:t>Crear casos de prueba</w:t>
-            </w:r>
-          </w:p>
-        </w:tc>
-        <w:tc>
-          <w:tcPr>
-            <w:tcW w:w="1767" w:type="pct"/>
+            <w:tcW w:w="1529" w:type="pct"/>
+            <w:tcBorders>
+              <w:top w:val="single" w:sz="4" w:space="0" w:color="auto"/>
+              <w:left w:val="single" w:sz="4" w:space="0" w:color="auto"/>
+              <w:bottom w:val="single" w:sz="4" w:space="0" w:color="auto"/>
+              <w:right w:val="single" w:sz="4" w:space="0" w:color="auto"/>
+            </w:tcBorders>
+            <w:shd w:val="clear" w:color="auto" w:fill="FFFFFF"/>
+            <w:tcMar>
+              <w:top w:w="0" w:type="dxa"/>
+              <w:left w:w="45" w:type="dxa"/>
+              <w:bottom w:w="0" w:type="dxa"/>
+              <w:right w:w="45" w:type="dxa"/>
+            </w:tcMar>
+          </w:tcPr>
+          <w:p>
+            <w:pPr>
+              <w:spacing w:after="0" w:line="240" w:lineRule="auto"/>
+              <w:rPr>
+                <w:rFonts w:ascii="Times New Roman" w:hAnsi="Times New Roman"/>
+                <w:sz w:val="20"/>
+                <w:szCs w:val="20"/>
+              </w:rPr>
+            </w:pPr>
+            <w:r>
+              <w:rPr>
+                <w:rFonts w:ascii="Times New Roman" w:hAnsi="Times New Roman"/>
+                <w:sz w:val="20"/>
+                <w:szCs w:val="20"/>
+              </w:rPr>
+              <w:t>Diseñar bases de datos</w:t>
+            </w:r>
+          </w:p>
+        </w:tc>
+        <w:tc>
+          <w:tcPr>
+            <w:tcW w:w="2105" w:type="pct"/>
             <w:tcBorders>
               <w:top w:val="single" w:sz="4" w:space="0" w:color="auto"/>
               <w:left w:val="single" w:sz="4" w:space="0" w:color="auto"/>
@@ -2204,41 +1949,19 @@
                 <w:szCs w:val="20"/>
               </w:rPr>
             </w:pPr>
-          </w:p>
-        </w:tc>
-        <w:tc>
-          <w:tcPr>
-            <w:tcW w:w="802" w:type="pct"/>
-            <w:tcBorders>
-              <w:top w:val="single" w:sz="4" w:space="0" w:color="auto"/>
-              <w:left w:val="single" w:sz="4" w:space="0" w:color="auto"/>
-              <w:bottom w:val="single" w:sz="4" w:space="0" w:color="auto"/>
-              <w:right w:val="single" w:sz="4" w:space="0" w:color="auto"/>
-            </w:tcBorders>
-            <w:shd w:val="clear" w:color="auto" w:fill="FFFFFF"/>
-            <w:tcMar>
-              <w:top w:w="0" w:type="dxa"/>
-              <w:left w:w="45" w:type="dxa"/>
-              <w:bottom w:w="0" w:type="dxa"/>
-              <w:right w:w="45" w:type="dxa"/>
-            </w:tcMar>
-            <w:vAlign w:val="center"/>
-          </w:tcPr>
-          <w:p>
-            <w:pPr>
-              <w:spacing w:after="0" w:line="240" w:lineRule="auto"/>
-              <w:jc w:val="center"/>
-              <w:rPr>
-                <w:rFonts w:ascii="Times New Roman" w:hAnsi="Times New Roman"/>
-                <w:sz w:val="20"/>
-                <w:szCs w:val="20"/>
-              </w:rPr>
-            </w:pPr>
-          </w:p>
-        </w:tc>
-        <w:tc>
-          <w:tcPr>
-            <w:tcW w:w="748" w:type="pct"/>
+            <w:r>
+              <w:rPr>
+                <w:rFonts w:ascii="Times New Roman" w:hAnsi="Times New Roman"/>
+                <w:sz w:val="20"/>
+                <w:szCs w:val="20"/>
+              </w:rPr>
+              <w:t>Padilla</w:t>
+            </w:r>
+          </w:p>
+        </w:tc>
+        <w:tc>
+          <w:tcPr>
+            <w:tcW w:w="891" w:type="pct"/>
             <w:tcBorders>
               <w:top w:val="single" w:sz="4" w:space="0" w:color="auto"/>
               <w:left w:val="single" w:sz="4" w:space="0" w:color="auto"/>
@@ -2267,7 +1990,7 @@
         </w:trPr>
         <w:tc>
           <w:tcPr>
-            <w:tcW w:w="399" w:type="pct"/>
+            <w:tcW w:w="475" w:type="pct"/>
             <w:tcBorders>
               <w:top w:val="single" w:sz="4" w:space="0" w:color="auto"/>
               <w:left w:val="single" w:sz="4" w:space="0" w:color="auto"/>
@@ -2297,43 +2020,53 @@
         </w:tc>
         <w:tc>
           <w:tcPr>
-            <w:tcW w:w="1284" w:type="pct"/>
-            <w:tcBorders>
-              <w:top w:val="single" w:sz="4" w:space="0" w:color="auto"/>
-              <w:left w:val="single" w:sz="4" w:space="0" w:color="auto"/>
-              <w:bottom w:val="single" w:sz="4" w:space="0" w:color="auto"/>
-              <w:right w:val="single" w:sz="4" w:space="0" w:color="auto"/>
-            </w:tcBorders>
-            <w:shd w:val="clear" w:color="auto" w:fill="FFFFFF"/>
-            <w:tcMar>
-              <w:top w:w="0" w:type="dxa"/>
-              <w:left w:w="45" w:type="dxa"/>
-              <w:bottom w:w="0" w:type="dxa"/>
-              <w:right w:w="45" w:type="dxa"/>
-            </w:tcMar>
-          </w:tcPr>
-          <w:p>
-            <w:pPr>
-              <w:spacing w:after="0" w:line="240" w:lineRule="auto"/>
-              <w:rPr>
-                <w:rFonts w:ascii="Times New Roman" w:hAnsi="Times New Roman"/>
-                <w:sz w:val="20"/>
-                <w:szCs w:val="20"/>
-              </w:rPr>
-            </w:pPr>
-            <w:r>
-              <w:rPr>
-                <w:rFonts w:ascii="Times New Roman" w:hAnsi="Times New Roman"/>
-                <w:sz w:val="20"/>
-                <w:szCs w:val="20"/>
-              </w:rPr>
-              <w:t>Elaborar el prototipo de la interfaz</w:t>
-            </w:r>
-          </w:p>
-        </w:tc>
-        <w:tc>
-          <w:tcPr>
-            <w:tcW w:w="1767" w:type="pct"/>
+            <w:tcW w:w="1529" w:type="pct"/>
+            <w:tcBorders>
+              <w:top w:val="single" w:sz="4" w:space="0" w:color="auto"/>
+              <w:left w:val="single" w:sz="4" w:space="0" w:color="auto"/>
+              <w:bottom w:val="single" w:sz="4" w:space="0" w:color="auto"/>
+              <w:right w:val="single" w:sz="4" w:space="0" w:color="auto"/>
+            </w:tcBorders>
+            <w:shd w:val="clear" w:color="auto" w:fill="FFFFFF"/>
+            <w:tcMar>
+              <w:top w:w="0" w:type="dxa"/>
+              <w:left w:w="45" w:type="dxa"/>
+              <w:bottom w:w="0" w:type="dxa"/>
+              <w:right w:w="45" w:type="dxa"/>
+            </w:tcMar>
+          </w:tcPr>
+          <w:p>
+            <w:pPr>
+              <w:spacing w:after="0" w:line="240" w:lineRule="auto"/>
+              <w:rPr>
+                <w:rFonts w:ascii="Times New Roman" w:hAnsi="Times New Roman"/>
+                <w:sz w:val="20"/>
+                <w:szCs w:val="20"/>
+              </w:rPr>
+            </w:pPr>
+            <w:r>
+              <w:rPr>
+                <w:rFonts w:ascii="Times New Roman" w:hAnsi="Times New Roman"/>
+                <w:sz w:val="20"/>
+                <w:szCs w:val="20"/>
+              </w:rPr>
+              <w:t xml:space="preserve">Codificar </w:t>
+            </w:r>
+            <w:r>
+              <w:rPr>
+                <w:rFonts w:ascii="Times New Roman" w:hAnsi="Times New Roman"/>
+                <w:i/>
+                <w:iCs/>
+                <w:sz w:val="20"/>
+                <w:szCs w:val="20"/>
+              </w:rPr>
+              <w:t>Front-end</w:t>
+            </w:r>
+          </w:p>
+        </w:tc>
+        <w:tc>
+          <w:tcPr>
+            <w:tcW w:w="2105" w:type="pct"/>
             <w:tcBorders>
               <w:top w:val="single" w:sz="4" w:space="0" w:color="auto"/>
               <w:left w:val="single" w:sz="4" w:space="0" w:color="auto"/>
@@ -2359,41 +2092,19 @@
                 <w:szCs w:val="20"/>
               </w:rPr>
             </w:pPr>
-          </w:p>
-        </w:tc>
-        <w:tc>
-          <w:tcPr>
-            <w:tcW w:w="802" w:type="pct"/>
-            <w:tcBorders>
-              <w:top w:val="single" w:sz="4" w:space="0" w:color="auto"/>
-              <w:left w:val="single" w:sz="4" w:space="0" w:color="auto"/>
-              <w:bottom w:val="single" w:sz="4" w:space="0" w:color="auto"/>
-              <w:right w:val="single" w:sz="4" w:space="0" w:color="auto"/>
-            </w:tcBorders>
-            <w:shd w:val="clear" w:color="auto" w:fill="FFFFFF"/>
-            <w:tcMar>
-              <w:top w:w="0" w:type="dxa"/>
-              <w:left w:w="45" w:type="dxa"/>
-              <w:bottom w:w="0" w:type="dxa"/>
-              <w:right w:w="45" w:type="dxa"/>
-            </w:tcMar>
-            <w:vAlign w:val="center"/>
-          </w:tcPr>
-          <w:p>
-            <w:pPr>
-              <w:spacing w:after="0" w:line="240" w:lineRule="auto"/>
-              <w:jc w:val="center"/>
-              <w:rPr>
-                <w:rFonts w:ascii="Times New Roman" w:hAnsi="Times New Roman"/>
-                <w:sz w:val="20"/>
-                <w:szCs w:val="20"/>
-              </w:rPr>
-            </w:pPr>
-          </w:p>
-        </w:tc>
-        <w:tc>
-          <w:tcPr>
-            <w:tcW w:w="748" w:type="pct"/>
+            <w:r>
+              <w:rPr>
+                <w:rFonts w:ascii="Times New Roman" w:hAnsi="Times New Roman"/>
+                <w:sz w:val="20"/>
+                <w:szCs w:val="20"/>
+              </w:rPr>
+              <w:t>Calpa</w:t>
+            </w:r>
+          </w:p>
+        </w:tc>
+        <w:tc>
+          <w:tcPr>
+            <w:tcW w:w="891" w:type="pct"/>
             <w:tcBorders>
               <w:top w:val="single" w:sz="4" w:space="0" w:color="auto"/>
               <w:left w:val="single" w:sz="4" w:space="0" w:color="auto"/>
@@ -2422,7 +2133,7 @@
         </w:trPr>
         <w:tc>
           <w:tcPr>
-            <w:tcW w:w="399" w:type="pct"/>
+            <w:tcW w:w="475" w:type="pct"/>
             <w:tcBorders>
               <w:top w:val="single" w:sz="4" w:space="0" w:color="auto"/>
               <w:left w:val="single" w:sz="4" w:space="0" w:color="auto"/>
@@ -2452,37 +2163,37 @@
         </w:tc>
         <w:tc>
           <w:tcPr>
-            <w:tcW w:w="1284" w:type="pct"/>
-            <w:tcBorders>
-              <w:top w:val="single" w:sz="4" w:space="0" w:color="auto"/>
-              <w:left w:val="single" w:sz="4" w:space="0" w:color="auto"/>
-              <w:bottom w:val="single" w:sz="4" w:space="0" w:color="auto"/>
-              <w:right w:val="single" w:sz="4" w:space="0" w:color="auto"/>
-            </w:tcBorders>
-            <w:shd w:val="clear" w:color="auto" w:fill="FFFFFF"/>
-            <w:tcMar>
-              <w:top w:w="0" w:type="dxa"/>
-              <w:left w:w="45" w:type="dxa"/>
-              <w:bottom w:w="0" w:type="dxa"/>
-              <w:right w:w="45" w:type="dxa"/>
-            </w:tcMar>
-          </w:tcPr>
-          <w:p>
-            <w:pPr>
-              <w:spacing w:after="0" w:line="240" w:lineRule="auto"/>
-              <w:rPr>
-                <w:rFonts w:ascii="Times New Roman" w:hAnsi="Times New Roman"/>
-                <w:sz w:val="20"/>
-                <w:szCs w:val="20"/>
-              </w:rPr>
-            </w:pPr>
-            <w:r>
-              <w:rPr>
-                <w:rFonts w:ascii="Times New Roman" w:hAnsi="Times New Roman"/>
-                <w:sz w:val="20"/>
-                <w:szCs w:val="20"/>
-              </w:rPr>
-              <w:t xml:space="preserve">Diseñar </w:t>
+            <w:tcW w:w="1529" w:type="pct"/>
+            <w:tcBorders>
+              <w:top w:val="single" w:sz="4" w:space="0" w:color="auto"/>
+              <w:left w:val="single" w:sz="4" w:space="0" w:color="auto"/>
+              <w:bottom w:val="single" w:sz="4" w:space="0" w:color="auto"/>
+              <w:right w:val="single" w:sz="4" w:space="0" w:color="auto"/>
+            </w:tcBorders>
+            <w:shd w:val="clear" w:color="auto" w:fill="FFFFFF"/>
+            <w:tcMar>
+              <w:top w:w="0" w:type="dxa"/>
+              <w:left w:w="45" w:type="dxa"/>
+              <w:bottom w:w="0" w:type="dxa"/>
+              <w:right w:w="45" w:type="dxa"/>
+            </w:tcMar>
+          </w:tcPr>
+          <w:p>
+            <w:pPr>
+              <w:spacing w:after="0" w:line="240" w:lineRule="auto"/>
+              <w:rPr>
+                <w:rFonts w:ascii="Times New Roman" w:hAnsi="Times New Roman"/>
+                <w:sz w:val="20"/>
+                <w:szCs w:val="20"/>
+              </w:rPr>
+            </w:pPr>
+            <w:r>
+              <w:rPr>
+                <w:rFonts w:ascii="Times New Roman" w:hAnsi="Times New Roman"/>
+                <w:sz w:val="20"/>
+                <w:szCs w:val="20"/>
+              </w:rPr>
+              <w:t xml:space="preserve">Codificar </w:t>
             </w:r>
             <w:r>
               <w:rPr>
@@ -2492,25 +2203,13 @@
                 <w:sz w:val="20"/>
                 <w:szCs w:val="20"/>
               </w:rPr>
-              <w:t>Back-</w:t>
-            </w:r>
-            <w:proofErr w:type="spellStart"/>
-            <w:r>
-              <w:rPr>
-                <w:rFonts w:ascii="Times New Roman" w:hAnsi="Times New Roman"/>
-                <w:i/>
-                <w:iCs/>
-                <w:sz w:val="20"/>
-                <w:szCs w:val="20"/>
-              </w:rPr>
-              <w:t>end</w:t>
-            </w:r>
-            <w:proofErr w:type="spellEnd"/>
-          </w:p>
-        </w:tc>
-        <w:tc>
-          <w:tcPr>
-            <w:tcW w:w="1767" w:type="pct"/>
+              <w:t>Back-end</w:t>
+            </w:r>
+          </w:p>
+        </w:tc>
+        <w:tc>
+          <w:tcPr>
+            <w:tcW w:w="2105" w:type="pct"/>
             <w:tcBorders>
               <w:top w:val="single" w:sz="4" w:space="0" w:color="auto"/>
               <w:left w:val="single" w:sz="4" w:space="0" w:color="auto"/>
@@ -2536,41 +2235,19 @@
                 <w:szCs w:val="20"/>
               </w:rPr>
             </w:pPr>
-          </w:p>
-        </w:tc>
-        <w:tc>
-          <w:tcPr>
-            <w:tcW w:w="802" w:type="pct"/>
-            <w:tcBorders>
-              <w:top w:val="single" w:sz="4" w:space="0" w:color="auto"/>
-              <w:left w:val="single" w:sz="4" w:space="0" w:color="auto"/>
-              <w:bottom w:val="single" w:sz="4" w:space="0" w:color="auto"/>
-              <w:right w:val="single" w:sz="4" w:space="0" w:color="auto"/>
-            </w:tcBorders>
-            <w:shd w:val="clear" w:color="auto" w:fill="FFFFFF"/>
-            <w:tcMar>
-              <w:top w:w="0" w:type="dxa"/>
-              <w:left w:w="45" w:type="dxa"/>
-              <w:bottom w:w="0" w:type="dxa"/>
-              <w:right w:w="45" w:type="dxa"/>
-            </w:tcMar>
-            <w:vAlign w:val="center"/>
-          </w:tcPr>
-          <w:p>
-            <w:pPr>
-              <w:spacing w:after="0" w:line="240" w:lineRule="auto"/>
-              <w:jc w:val="center"/>
-              <w:rPr>
-                <w:rFonts w:ascii="Times New Roman" w:hAnsi="Times New Roman"/>
-                <w:sz w:val="20"/>
-                <w:szCs w:val="20"/>
-              </w:rPr>
-            </w:pPr>
-          </w:p>
-        </w:tc>
-        <w:tc>
-          <w:tcPr>
-            <w:tcW w:w="748" w:type="pct"/>
+            <w:r>
+              <w:rPr>
+                <w:rFonts w:ascii="Times New Roman" w:hAnsi="Times New Roman"/>
+                <w:sz w:val="20"/>
+                <w:szCs w:val="20"/>
+              </w:rPr>
+              <w:t>Padilla</w:t>
+            </w:r>
+          </w:p>
+        </w:tc>
+        <w:tc>
+          <w:tcPr>
+            <w:tcW w:w="891" w:type="pct"/>
             <w:tcBorders>
               <w:top w:val="single" w:sz="4" w:space="0" w:color="auto"/>
               <w:left w:val="single" w:sz="4" w:space="0" w:color="auto"/>
@@ -2599,7 +2276,7 @@
         </w:trPr>
         <w:tc>
           <w:tcPr>
-            <w:tcW w:w="399" w:type="pct"/>
+            <w:tcW w:w="475" w:type="pct"/>
             <w:tcBorders>
               <w:top w:val="single" w:sz="4" w:space="0" w:color="auto"/>
               <w:left w:val="single" w:sz="4" w:space="0" w:color="auto"/>
@@ -2625,47 +2302,55 @@
                 <w:szCs w:val="20"/>
               </w:rPr>
             </w:pPr>
-          </w:p>
-        </w:tc>
-        <w:tc>
-          <w:tcPr>
-            <w:tcW w:w="1284" w:type="pct"/>
-            <w:tcBorders>
-              <w:top w:val="single" w:sz="4" w:space="0" w:color="auto"/>
-              <w:left w:val="single" w:sz="4" w:space="0" w:color="auto"/>
-              <w:bottom w:val="single" w:sz="4" w:space="0" w:color="auto"/>
-              <w:right w:val="single" w:sz="4" w:space="0" w:color="auto"/>
-            </w:tcBorders>
-            <w:shd w:val="clear" w:color="auto" w:fill="FFFFFF"/>
-            <w:tcMar>
-              <w:top w:w="0" w:type="dxa"/>
-              <w:left w:w="45" w:type="dxa"/>
-              <w:bottom w:w="0" w:type="dxa"/>
-              <w:right w:w="45" w:type="dxa"/>
-            </w:tcMar>
-          </w:tcPr>
-          <w:p>
-            <w:pPr>
-              <w:spacing w:after="0" w:line="240" w:lineRule="auto"/>
-              <w:rPr>
-                <w:rFonts w:ascii="Times New Roman" w:hAnsi="Times New Roman"/>
-                <w:sz w:val="20"/>
-                <w:szCs w:val="20"/>
-              </w:rPr>
-            </w:pPr>
-            <w:r>
-              <w:rPr>
-                <w:rFonts w:ascii="Times New Roman" w:hAnsi="Times New Roman"/>
-                <w:sz w:val="20"/>
-                <w:szCs w:val="20"/>
-              </w:rPr>
-              <w:t>Diseñar bases de datos</w:t>
-            </w:r>
-          </w:p>
-        </w:tc>
-        <w:tc>
-          <w:tcPr>
-            <w:tcW w:w="1767" w:type="pct"/>
+            <w:r>
+              <w:rPr>
+                <w:rFonts w:ascii="Times New Roman" w:hAnsi="Times New Roman"/>
+                <w:sz w:val="20"/>
+                <w:szCs w:val="20"/>
+              </w:rPr>
+              <w:t>HU2</w:t>
+            </w:r>
+          </w:p>
+        </w:tc>
+        <w:tc>
+          <w:tcPr>
+            <w:tcW w:w="1529" w:type="pct"/>
+            <w:tcBorders>
+              <w:top w:val="single" w:sz="4" w:space="0" w:color="auto"/>
+              <w:left w:val="single" w:sz="4" w:space="0" w:color="auto"/>
+              <w:bottom w:val="single" w:sz="4" w:space="0" w:color="auto"/>
+              <w:right w:val="single" w:sz="4" w:space="0" w:color="auto"/>
+            </w:tcBorders>
+            <w:shd w:val="clear" w:color="auto" w:fill="FFFFFF"/>
+            <w:tcMar>
+              <w:top w:w="0" w:type="dxa"/>
+              <w:left w:w="45" w:type="dxa"/>
+              <w:bottom w:w="0" w:type="dxa"/>
+              <w:right w:w="45" w:type="dxa"/>
+            </w:tcMar>
+          </w:tcPr>
+          <w:p>
+            <w:pPr>
+              <w:spacing w:after="0" w:line="240" w:lineRule="auto"/>
+              <w:rPr>
+                <w:rFonts w:ascii="Times New Roman" w:hAnsi="Times New Roman"/>
+                <w:sz w:val="20"/>
+                <w:szCs w:val="20"/>
+              </w:rPr>
+            </w:pPr>
+            <w:r>
+              <w:rPr>
+                <w:rFonts w:ascii="Times New Roman" w:hAnsi="Times New Roman"/>
+                <w:sz w:val="20"/>
+                <w:szCs w:val="20"/>
+              </w:rPr>
+              <w:t>Especificar la HU</w:t>
+            </w:r>
+          </w:p>
+        </w:tc>
+        <w:tc>
+          <w:tcPr>
+            <w:tcW w:w="2105" w:type="pct"/>
             <w:tcBorders>
               <w:top w:val="single" w:sz="4" w:space="0" w:color="auto"/>
               <w:left w:val="single" w:sz="4" w:space="0" w:color="auto"/>
@@ -2691,41 +2376,19 @@
                 <w:szCs w:val="20"/>
               </w:rPr>
             </w:pPr>
-          </w:p>
-        </w:tc>
-        <w:tc>
-          <w:tcPr>
-            <w:tcW w:w="802" w:type="pct"/>
-            <w:tcBorders>
-              <w:top w:val="single" w:sz="4" w:space="0" w:color="auto"/>
-              <w:left w:val="single" w:sz="4" w:space="0" w:color="auto"/>
-              <w:bottom w:val="single" w:sz="4" w:space="0" w:color="auto"/>
-              <w:right w:val="single" w:sz="4" w:space="0" w:color="auto"/>
-            </w:tcBorders>
-            <w:shd w:val="clear" w:color="auto" w:fill="FFFFFF"/>
-            <w:tcMar>
-              <w:top w:w="0" w:type="dxa"/>
-              <w:left w:w="45" w:type="dxa"/>
-              <w:bottom w:w="0" w:type="dxa"/>
-              <w:right w:w="45" w:type="dxa"/>
-            </w:tcMar>
-            <w:vAlign w:val="center"/>
-          </w:tcPr>
-          <w:p>
-            <w:pPr>
-              <w:spacing w:after="0" w:line="240" w:lineRule="auto"/>
-              <w:jc w:val="center"/>
-              <w:rPr>
-                <w:rFonts w:ascii="Times New Roman" w:hAnsi="Times New Roman"/>
-                <w:sz w:val="20"/>
-                <w:szCs w:val="20"/>
-              </w:rPr>
-            </w:pPr>
-          </w:p>
-        </w:tc>
-        <w:tc>
-          <w:tcPr>
-            <w:tcW w:w="748" w:type="pct"/>
+            <w:r>
+              <w:rPr>
+                <w:rFonts w:ascii="Times New Roman" w:hAnsi="Times New Roman"/>
+                <w:sz w:val="20"/>
+                <w:szCs w:val="20"/>
+              </w:rPr>
+              <w:t>Calpa</w:t>
+            </w:r>
+          </w:p>
+        </w:tc>
+        <w:tc>
+          <w:tcPr>
+            <w:tcW w:w="891" w:type="pct"/>
             <w:tcBorders>
               <w:top w:val="single" w:sz="4" w:space="0" w:color="auto"/>
               <w:left w:val="single" w:sz="4" w:space="0" w:color="auto"/>
@@ -2754,7 +2417,7 @@
         </w:trPr>
         <w:tc>
           <w:tcPr>
-            <w:tcW w:w="399" w:type="pct"/>
+            <w:tcW w:w="475" w:type="pct"/>
             <w:tcBorders>
               <w:top w:val="single" w:sz="4" w:space="0" w:color="auto"/>
               <w:left w:val="single" w:sz="4" w:space="0" w:color="auto"/>
@@ -2784,65 +2447,43 @@
         </w:tc>
         <w:tc>
           <w:tcPr>
-            <w:tcW w:w="1284" w:type="pct"/>
-            <w:tcBorders>
-              <w:top w:val="single" w:sz="4" w:space="0" w:color="auto"/>
-              <w:left w:val="single" w:sz="4" w:space="0" w:color="auto"/>
-              <w:bottom w:val="single" w:sz="4" w:space="0" w:color="auto"/>
-              <w:right w:val="single" w:sz="4" w:space="0" w:color="auto"/>
-            </w:tcBorders>
-            <w:shd w:val="clear" w:color="auto" w:fill="FFFFFF"/>
-            <w:tcMar>
-              <w:top w:w="0" w:type="dxa"/>
-              <w:left w:w="45" w:type="dxa"/>
-              <w:bottom w:w="0" w:type="dxa"/>
-              <w:right w:w="45" w:type="dxa"/>
-            </w:tcMar>
-          </w:tcPr>
-          <w:p>
-            <w:pPr>
-              <w:spacing w:after="0" w:line="240" w:lineRule="auto"/>
-              <w:rPr>
-                <w:rFonts w:ascii="Times New Roman" w:hAnsi="Times New Roman"/>
-                <w:sz w:val="20"/>
-                <w:szCs w:val="20"/>
-              </w:rPr>
-            </w:pPr>
-            <w:r>
-              <w:rPr>
-                <w:rFonts w:ascii="Times New Roman" w:hAnsi="Times New Roman"/>
-                <w:sz w:val="20"/>
-                <w:szCs w:val="20"/>
-              </w:rPr>
-              <w:t xml:space="preserve">Codificar </w:t>
-            </w:r>
-            <w:r>
-              <w:rPr>
-                <w:rFonts w:ascii="Times New Roman" w:hAnsi="Times New Roman"/>
-                <w:i/>
-                <w:iCs/>
-                <w:sz w:val="20"/>
-                <w:szCs w:val="20"/>
-              </w:rPr>
-              <w:t>Front-</w:t>
-            </w:r>
-            <w:proofErr w:type="spellStart"/>
-            <w:r>
-              <w:rPr>
-                <w:rFonts w:ascii="Times New Roman" w:hAnsi="Times New Roman"/>
-                <w:i/>
-                <w:iCs/>
-                <w:sz w:val="20"/>
-                <w:szCs w:val="20"/>
-              </w:rPr>
-              <w:t>end</w:t>
-            </w:r>
-            <w:proofErr w:type="spellEnd"/>
-          </w:p>
-        </w:tc>
-        <w:tc>
-          <w:tcPr>
-            <w:tcW w:w="1767" w:type="pct"/>
+            <w:tcW w:w="1529" w:type="pct"/>
+            <w:tcBorders>
+              <w:top w:val="single" w:sz="4" w:space="0" w:color="auto"/>
+              <w:left w:val="single" w:sz="4" w:space="0" w:color="auto"/>
+              <w:bottom w:val="single" w:sz="4" w:space="0" w:color="auto"/>
+              <w:right w:val="single" w:sz="4" w:space="0" w:color="auto"/>
+            </w:tcBorders>
+            <w:shd w:val="clear" w:color="auto" w:fill="FFFFFF"/>
+            <w:tcMar>
+              <w:top w:w="0" w:type="dxa"/>
+              <w:left w:w="45" w:type="dxa"/>
+              <w:bottom w:w="0" w:type="dxa"/>
+              <w:right w:w="45" w:type="dxa"/>
+            </w:tcMar>
+          </w:tcPr>
+          <w:p>
+            <w:pPr>
+              <w:spacing w:after="0" w:line="240" w:lineRule="auto"/>
+              <w:rPr>
+                <w:rFonts w:ascii="Times New Roman" w:hAnsi="Times New Roman"/>
+                <w:sz w:val="20"/>
+                <w:szCs w:val="20"/>
+              </w:rPr>
+            </w:pPr>
+            <w:r>
+              <w:rPr>
+                <w:rFonts w:ascii="Times New Roman" w:hAnsi="Times New Roman"/>
+                <w:sz w:val="20"/>
+                <w:szCs w:val="20"/>
+              </w:rPr>
+              <w:t>Elaborar el prototipo de la interfaz</w:t>
+            </w:r>
+          </w:p>
+        </w:tc>
+        <w:tc>
+          <w:tcPr>
+            <w:tcW w:w="2105" w:type="pct"/>
             <w:tcBorders>
               <w:top w:val="single" w:sz="4" w:space="0" w:color="auto"/>
               <w:left w:val="single" w:sz="4" w:space="0" w:color="auto"/>
@@ -2868,41 +2509,19 @@
                 <w:szCs w:val="20"/>
               </w:rPr>
             </w:pPr>
-          </w:p>
-        </w:tc>
-        <w:tc>
-          <w:tcPr>
-            <w:tcW w:w="802" w:type="pct"/>
-            <w:tcBorders>
-              <w:top w:val="single" w:sz="4" w:space="0" w:color="auto"/>
-              <w:left w:val="single" w:sz="4" w:space="0" w:color="auto"/>
-              <w:bottom w:val="single" w:sz="4" w:space="0" w:color="auto"/>
-              <w:right w:val="single" w:sz="4" w:space="0" w:color="auto"/>
-            </w:tcBorders>
-            <w:shd w:val="clear" w:color="auto" w:fill="FFFFFF"/>
-            <w:tcMar>
-              <w:top w:w="0" w:type="dxa"/>
-              <w:left w:w="45" w:type="dxa"/>
-              <w:bottom w:w="0" w:type="dxa"/>
-              <w:right w:w="45" w:type="dxa"/>
-            </w:tcMar>
-            <w:vAlign w:val="center"/>
-          </w:tcPr>
-          <w:p>
-            <w:pPr>
-              <w:spacing w:after="0" w:line="240" w:lineRule="auto"/>
-              <w:jc w:val="center"/>
-              <w:rPr>
-                <w:rFonts w:ascii="Times New Roman" w:hAnsi="Times New Roman"/>
-                <w:sz w:val="20"/>
-                <w:szCs w:val="20"/>
-              </w:rPr>
-            </w:pPr>
-          </w:p>
-        </w:tc>
-        <w:tc>
-          <w:tcPr>
-            <w:tcW w:w="748" w:type="pct"/>
+            <w:r>
+              <w:rPr>
+                <w:rFonts w:ascii="Times New Roman" w:hAnsi="Times New Roman"/>
+                <w:sz w:val="20"/>
+                <w:szCs w:val="20"/>
+              </w:rPr>
+              <w:t>Calpa</w:t>
+            </w:r>
+          </w:p>
+        </w:tc>
+        <w:tc>
+          <w:tcPr>
+            <w:tcW w:w="891" w:type="pct"/>
             <w:tcBorders>
               <w:top w:val="single" w:sz="4" w:space="0" w:color="auto"/>
               <w:left w:val="single" w:sz="4" w:space="0" w:color="auto"/>
@@ -2931,7 +2550,7 @@
         </w:trPr>
         <w:tc>
           <w:tcPr>
-            <w:tcW w:w="399" w:type="pct"/>
+            <w:tcW w:w="475" w:type="pct"/>
             <w:tcBorders>
               <w:top w:val="single" w:sz="4" w:space="0" w:color="auto"/>
               <w:left w:val="single" w:sz="4" w:space="0" w:color="auto"/>
@@ -2961,7 +2580,7 @@
         </w:tc>
         <w:tc>
           <w:tcPr>
-            <w:tcW w:w="1284" w:type="pct"/>
+            <w:tcW w:w="1529" w:type="pct"/>
             <w:tcBorders>
               <w:top w:val="single" w:sz="4" w:space="0" w:color="auto"/>
               <w:left w:val="single" w:sz="4" w:space="0" w:color="auto"/>
@@ -3001,25 +2620,13 @@
                 <w:sz w:val="20"/>
                 <w:szCs w:val="20"/>
               </w:rPr>
-              <w:t>Back-</w:t>
-            </w:r>
-            <w:proofErr w:type="spellStart"/>
-            <w:r>
-              <w:rPr>
-                <w:rFonts w:ascii="Times New Roman" w:hAnsi="Times New Roman"/>
-                <w:i/>
-                <w:iCs/>
-                <w:sz w:val="20"/>
-                <w:szCs w:val="20"/>
-              </w:rPr>
-              <w:t>end</w:t>
-            </w:r>
-            <w:proofErr w:type="spellEnd"/>
-          </w:p>
-        </w:tc>
-        <w:tc>
-          <w:tcPr>
-            <w:tcW w:w="1767" w:type="pct"/>
+              <w:t>Front-end</w:t>
+            </w:r>
+          </w:p>
+        </w:tc>
+        <w:tc>
+          <w:tcPr>
+            <w:tcW w:w="2105" w:type="pct"/>
             <w:tcBorders>
               <w:top w:val="single" w:sz="4" w:space="0" w:color="auto"/>
               <w:left w:val="single" w:sz="4" w:space="0" w:color="auto"/>
@@ -3045,41 +2652,19 @@
                 <w:szCs w:val="20"/>
               </w:rPr>
             </w:pPr>
-          </w:p>
-        </w:tc>
-        <w:tc>
-          <w:tcPr>
-            <w:tcW w:w="802" w:type="pct"/>
-            <w:tcBorders>
-              <w:top w:val="single" w:sz="4" w:space="0" w:color="auto"/>
-              <w:left w:val="single" w:sz="4" w:space="0" w:color="auto"/>
-              <w:bottom w:val="single" w:sz="4" w:space="0" w:color="auto"/>
-              <w:right w:val="single" w:sz="4" w:space="0" w:color="auto"/>
-            </w:tcBorders>
-            <w:shd w:val="clear" w:color="auto" w:fill="FFFFFF"/>
-            <w:tcMar>
-              <w:top w:w="0" w:type="dxa"/>
-              <w:left w:w="45" w:type="dxa"/>
-              <w:bottom w:w="0" w:type="dxa"/>
-              <w:right w:w="45" w:type="dxa"/>
-            </w:tcMar>
-            <w:vAlign w:val="center"/>
-          </w:tcPr>
-          <w:p>
-            <w:pPr>
-              <w:spacing w:after="0" w:line="240" w:lineRule="auto"/>
-              <w:jc w:val="center"/>
-              <w:rPr>
-                <w:rFonts w:ascii="Times New Roman" w:hAnsi="Times New Roman"/>
-                <w:sz w:val="20"/>
-                <w:szCs w:val="20"/>
-              </w:rPr>
-            </w:pPr>
-          </w:p>
-        </w:tc>
-        <w:tc>
-          <w:tcPr>
-            <w:tcW w:w="748" w:type="pct"/>
+            <w:r>
+              <w:rPr>
+                <w:rFonts w:ascii="Times New Roman" w:hAnsi="Times New Roman"/>
+                <w:sz w:val="20"/>
+                <w:szCs w:val="20"/>
+              </w:rPr>
+              <w:t>Calpa</w:t>
+            </w:r>
+          </w:p>
+        </w:tc>
+        <w:tc>
+          <w:tcPr>
+            <w:tcW w:w="891" w:type="pct"/>
             <w:tcBorders>
               <w:top w:val="single" w:sz="4" w:space="0" w:color="auto"/>
               <w:left w:val="single" w:sz="4" w:space="0" w:color="auto"/>
@@ -3108,7 +2693,7 @@
         </w:trPr>
         <w:tc>
           <w:tcPr>
-            <w:tcW w:w="399" w:type="pct"/>
+            <w:tcW w:w="475" w:type="pct"/>
             <w:tcBorders>
               <w:top w:val="single" w:sz="4" w:space="0" w:color="auto"/>
               <w:left w:val="single" w:sz="4" w:space="0" w:color="auto"/>
@@ -3138,43 +2723,53 @@
         </w:tc>
         <w:tc>
           <w:tcPr>
-            <w:tcW w:w="1284" w:type="pct"/>
-            <w:tcBorders>
-              <w:top w:val="single" w:sz="4" w:space="0" w:color="auto"/>
-              <w:left w:val="single" w:sz="4" w:space="0" w:color="auto"/>
-              <w:bottom w:val="single" w:sz="4" w:space="0" w:color="auto"/>
-              <w:right w:val="single" w:sz="4" w:space="0" w:color="auto"/>
-            </w:tcBorders>
-            <w:shd w:val="clear" w:color="auto" w:fill="FFFFFF"/>
-            <w:tcMar>
-              <w:top w:w="0" w:type="dxa"/>
-              <w:left w:w="45" w:type="dxa"/>
-              <w:bottom w:w="0" w:type="dxa"/>
-              <w:right w:w="45" w:type="dxa"/>
-            </w:tcMar>
-          </w:tcPr>
-          <w:p>
-            <w:pPr>
-              <w:spacing w:after="0" w:line="240" w:lineRule="auto"/>
-              <w:rPr>
-                <w:rFonts w:ascii="Times New Roman" w:hAnsi="Times New Roman"/>
-                <w:sz w:val="20"/>
-                <w:szCs w:val="20"/>
-              </w:rPr>
-            </w:pPr>
-            <w:r>
-              <w:rPr>
-                <w:rFonts w:ascii="Times New Roman" w:hAnsi="Times New Roman"/>
-                <w:sz w:val="20"/>
-                <w:szCs w:val="20"/>
-              </w:rPr>
-              <w:t>Ejecutar casos de prueba</w:t>
-            </w:r>
-          </w:p>
-        </w:tc>
-        <w:tc>
-          <w:tcPr>
-            <w:tcW w:w="1767" w:type="pct"/>
+            <w:tcW w:w="1529" w:type="pct"/>
+            <w:tcBorders>
+              <w:top w:val="single" w:sz="4" w:space="0" w:color="auto"/>
+              <w:left w:val="single" w:sz="4" w:space="0" w:color="auto"/>
+              <w:bottom w:val="single" w:sz="4" w:space="0" w:color="auto"/>
+              <w:right w:val="single" w:sz="4" w:space="0" w:color="auto"/>
+            </w:tcBorders>
+            <w:shd w:val="clear" w:color="auto" w:fill="FFFFFF"/>
+            <w:tcMar>
+              <w:top w:w="0" w:type="dxa"/>
+              <w:left w:w="45" w:type="dxa"/>
+              <w:bottom w:w="0" w:type="dxa"/>
+              <w:right w:w="45" w:type="dxa"/>
+            </w:tcMar>
+          </w:tcPr>
+          <w:p>
+            <w:pPr>
+              <w:spacing w:after="0" w:line="240" w:lineRule="auto"/>
+              <w:rPr>
+                <w:rFonts w:ascii="Times New Roman" w:hAnsi="Times New Roman"/>
+                <w:sz w:val="20"/>
+                <w:szCs w:val="20"/>
+              </w:rPr>
+            </w:pPr>
+            <w:r>
+              <w:rPr>
+                <w:rFonts w:ascii="Times New Roman" w:hAnsi="Times New Roman"/>
+                <w:sz w:val="20"/>
+                <w:szCs w:val="20"/>
+              </w:rPr>
+              <w:t xml:space="preserve">Codificar </w:t>
+            </w:r>
+            <w:r>
+              <w:rPr>
+                <w:rFonts w:ascii="Times New Roman" w:hAnsi="Times New Roman"/>
+                <w:i/>
+                <w:iCs/>
+                <w:sz w:val="20"/>
+                <w:szCs w:val="20"/>
+              </w:rPr>
+              <w:t>Back-end</w:t>
+            </w:r>
+          </w:p>
+        </w:tc>
+        <w:tc>
+          <w:tcPr>
+            <w:tcW w:w="2105" w:type="pct"/>
             <w:tcBorders>
               <w:top w:val="single" w:sz="4" w:space="0" w:color="auto"/>
               <w:left w:val="single" w:sz="4" w:space="0" w:color="auto"/>
@@ -3200,41 +2795,19 @@
                 <w:szCs w:val="20"/>
               </w:rPr>
             </w:pPr>
-          </w:p>
-        </w:tc>
-        <w:tc>
-          <w:tcPr>
-            <w:tcW w:w="802" w:type="pct"/>
-            <w:tcBorders>
-              <w:top w:val="single" w:sz="4" w:space="0" w:color="auto"/>
-              <w:left w:val="single" w:sz="4" w:space="0" w:color="auto"/>
-              <w:bottom w:val="single" w:sz="4" w:space="0" w:color="auto"/>
-              <w:right w:val="single" w:sz="4" w:space="0" w:color="auto"/>
-            </w:tcBorders>
-            <w:shd w:val="clear" w:color="auto" w:fill="FFFFFF"/>
-            <w:tcMar>
-              <w:top w:w="0" w:type="dxa"/>
-              <w:left w:w="45" w:type="dxa"/>
-              <w:bottom w:w="0" w:type="dxa"/>
-              <w:right w:w="45" w:type="dxa"/>
-            </w:tcMar>
-            <w:vAlign w:val="center"/>
-          </w:tcPr>
-          <w:p>
-            <w:pPr>
-              <w:spacing w:after="0" w:line="240" w:lineRule="auto"/>
-              <w:jc w:val="center"/>
-              <w:rPr>
-                <w:rFonts w:ascii="Times New Roman" w:hAnsi="Times New Roman"/>
-                <w:sz w:val="20"/>
-                <w:szCs w:val="20"/>
-              </w:rPr>
-            </w:pPr>
-          </w:p>
-        </w:tc>
-        <w:tc>
-          <w:tcPr>
-            <w:tcW w:w="748" w:type="pct"/>
+            <w:r>
+              <w:rPr>
+                <w:rFonts w:ascii="Times New Roman" w:hAnsi="Times New Roman"/>
+                <w:sz w:val="20"/>
+                <w:szCs w:val="20"/>
+              </w:rPr>
+              <w:t>Padilla</w:t>
+            </w:r>
+          </w:p>
+        </w:tc>
+        <w:tc>
+          <w:tcPr>
+            <w:tcW w:w="891" w:type="pct"/>
             <w:tcBorders>
               <w:top w:val="single" w:sz="4" w:space="0" w:color="auto"/>
               <w:left w:val="single" w:sz="4" w:space="0" w:color="auto"/>
@@ -3263,7 +2836,7 @@
         </w:trPr>
         <w:tc>
           <w:tcPr>
-            <w:tcW w:w="399" w:type="pct"/>
+            <w:tcW w:w="475" w:type="pct"/>
             <w:tcBorders>
               <w:top w:val="single" w:sz="4" w:space="0" w:color="auto"/>
               <w:left w:val="single" w:sz="4" w:space="0" w:color="auto"/>
@@ -3289,47 +2862,55 @@
                 <w:szCs w:val="20"/>
               </w:rPr>
             </w:pPr>
-          </w:p>
-        </w:tc>
-        <w:tc>
-          <w:tcPr>
-            <w:tcW w:w="1284" w:type="pct"/>
-            <w:tcBorders>
-              <w:top w:val="single" w:sz="4" w:space="0" w:color="auto"/>
-              <w:left w:val="single" w:sz="4" w:space="0" w:color="auto"/>
-              <w:bottom w:val="single" w:sz="4" w:space="0" w:color="auto"/>
-              <w:right w:val="single" w:sz="4" w:space="0" w:color="auto"/>
-            </w:tcBorders>
-            <w:shd w:val="clear" w:color="auto" w:fill="FFFFFF"/>
-            <w:tcMar>
-              <w:top w:w="0" w:type="dxa"/>
-              <w:left w:w="45" w:type="dxa"/>
-              <w:bottom w:w="0" w:type="dxa"/>
-              <w:right w:w="45" w:type="dxa"/>
-            </w:tcMar>
-          </w:tcPr>
-          <w:p>
-            <w:pPr>
-              <w:spacing w:after="0" w:line="240" w:lineRule="auto"/>
-              <w:rPr>
-                <w:rFonts w:ascii="Times New Roman" w:hAnsi="Times New Roman"/>
-                <w:sz w:val="20"/>
-                <w:szCs w:val="20"/>
-              </w:rPr>
-            </w:pPr>
-            <w:r>
-              <w:rPr>
-                <w:rFonts w:ascii="Times New Roman" w:hAnsi="Times New Roman"/>
-                <w:sz w:val="20"/>
-                <w:szCs w:val="20"/>
-              </w:rPr>
-              <w:t>Realizar ajustes con base en las pruebas</w:t>
-            </w:r>
-          </w:p>
-        </w:tc>
-        <w:tc>
-          <w:tcPr>
-            <w:tcW w:w="1767" w:type="pct"/>
+            <w:r>
+              <w:rPr>
+                <w:rFonts w:ascii="Times New Roman" w:hAnsi="Times New Roman"/>
+                <w:sz w:val="20"/>
+                <w:szCs w:val="20"/>
+              </w:rPr>
+              <w:t>HU3</w:t>
+            </w:r>
+          </w:p>
+        </w:tc>
+        <w:tc>
+          <w:tcPr>
+            <w:tcW w:w="1529" w:type="pct"/>
+            <w:tcBorders>
+              <w:top w:val="single" w:sz="4" w:space="0" w:color="auto"/>
+              <w:left w:val="single" w:sz="4" w:space="0" w:color="auto"/>
+              <w:bottom w:val="single" w:sz="4" w:space="0" w:color="auto"/>
+              <w:right w:val="single" w:sz="4" w:space="0" w:color="auto"/>
+            </w:tcBorders>
+            <w:shd w:val="clear" w:color="auto" w:fill="FFFFFF"/>
+            <w:tcMar>
+              <w:top w:w="0" w:type="dxa"/>
+              <w:left w:w="45" w:type="dxa"/>
+              <w:bottom w:w="0" w:type="dxa"/>
+              <w:right w:w="45" w:type="dxa"/>
+            </w:tcMar>
+          </w:tcPr>
+          <w:p>
+            <w:pPr>
+              <w:spacing w:after="0" w:line="240" w:lineRule="auto"/>
+              <w:rPr>
+                <w:rFonts w:ascii="Times New Roman" w:hAnsi="Times New Roman"/>
+                <w:sz w:val="20"/>
+                <w:szCs w:val="20"/>
+              </w:rPr>
+            </w:pPr>
+            <w:r>
+              <w:rPr>
+                <w:rFonts w:ascii="Times New Roman" w:hAnsi="Times New Roman"/>
+                <w:sz w:val="20"/>
+                <w:szCs w:val="20"/>
+              </w:rPr>
+              <w:t>Especificar la HU</w:t>
+            </w:r>
+          </w:p>
+        </w:tc>
+        <w:tc>
+          <w:tcPr>
+            <w:tcW w:w="2105" w:type="pct"/>
             <w:tcBorders>
               <w:top w:val="single" w:sz="4" w:space="0" w:color="auto"/>
               <w:left w:val="single" w:sz="4" w:space="0" w:color="auto"/>
@@ -3355,41 +2936,19 @@
                 <w:szCs w:val="20"/>
               </w:rPr>
             </w:pPr>
-          </w:p>
-        </w:tc>
-        <w:tc>
-          <w:tcPr>
-            <w:tcW w:w="802" w:type="pct"/>
-            <w:tcBorders>
-              <w:top w:val="single" w:sz="4" w:space="0" w:color="auto"/>
-              <w:left w:val="single" w:sz="4" w:space="0" w:color="auto"/>
-              <w:bottom w:val="single" w:sz="4" w:space="0" w:color="auto"/>
-              <w:right w:val="single" w:sz="4" w:space="0" w:color="auto"/>
-            </w:tcBorders>
-            <w:shd w:val="clear" w:color="auto" w:fill="FFFFFF"/>
-            <w:tcMar>
-              <w:top w:w="0" w:type="dxa"/>
-              <w:left w:w="45" w:type="dxa"/>
-              <w:bottom w:w="0" w:type="dxa"/>
-              <w:right w:w="45" w:type="dxa"/>
-            </w:tcMar>
-            <w:vAlign w:val="center"/>
-          </w:tcPr>
-          <w:p>
-            <w:pPr>
-              <w:spacing w:after="0" w:line="240" w:lineRule="auto"/>
-              <w:jc w:val="center"/>
-              <w:rPr>
-                <w:rFonts w:ascii="Times New Roman" w:hAnsi="Times New Roman"/>
-                <w:sz w:val="20"/>
-                <w:szCs w:val="20"/>
-              </w:rPr>
-            </w:pPr>
-          </w:p>
-        </w:tc>
-        <w:tc>
-          <w:tcPr>
-            <w:tcW w:w="748" w:type="pct"/>
+            <w:r>
+              <w:rPr>
+                <w:rFonts w:ascii="Times New Roman" w:hAnsi="Times New Roman"/>
+                <w:sz w:val="20"/>
+                <w:szCs w:val="20"/>
+              </w:rPr>
+              <w:t>Calpa</w:t>
+            </w:r>
+          </w:p>
+        </w:tc>
+        <w:tc>
+          <w:tcPr>
+            <w:tcW w:w="891" w:type="pct"/>
             <w:tcBorders>
               <w:top w:val="single" w:sz="4" w:space="0" w:color="auto"/>
               <w:left w:val="single" w:sz="4" w:space="0" w:color="auto"/>
@@ -3418,7 +2977,7 @@
         </w:trPr>
         <w:tc>
           <w:tcPr>
-            <w:tcW w:w="399" w:type="pct"/>
+            <w:tcW w:w="475" w:type="pct"/>
             <w:tcBorders>
               <w:top w:val="single" w:sz="4" w:space="0" w:color="auto"/>
               <w:left w:val="single" w:sz="4" w:space="0" w:color="auto"/>
@@ -3444,55 +3003,47 @@
                 <w:szCs w:val="20"/>
               </w:rPr>
             </w:pPr>
-            <w:r>
-              <w:rPr>
-                <w:rFonts w:ascii="Times New Roman" w:hAnsi="Times New Roman"/>
-                <w:sz w:val="20"/>
-                <w:szCs w:val="20"/>
-              </w:rPr>
-              <w:t>HU2</w:t>
-            </w:r>
-          </w:p>
-        </w:tc>
-        <w:tc>
-          <w:tcPr>
-            <w:tcW w:w="1284" w:type="pct"/>
-            <w:tcBorders>
-              <w:top w:val="single" w:sz="4" w:space="0" w:color="auto"/>
-              <w:left w:val="single" w:sz="4" w:space="0" w:color="auto"/>
-              <w:bottom w:val="single" w:sz="4" w:space="0" w:color="auto"/>
-              <w:right w:val="single" w:sz="4" w:space="0" w:color="auto"/>
-            </w:tcBorders>
-            <w:shd w:val="clear" w:color="auto" w:fill="FFFFFF"/>
-            <w:tcMar>
-              <w:top w:w="0" w:type="dxa"/>
-              <w:left w:w="45" w:type="dxa"/>
-              <w:bottom w:w="0" w:type="dxa"/>
-              <w:right w:w="45" w:type="dxa"/>
-            </w:tcMar>
-          </w:tcPr>
-          <w:p>
-            <w:pPr>
-              <w:spacing w:after="0" w:line="240" w:lineRule="auto"/>
-              <w:rPr>
-                <w:rFonts w:ascii="Times New Roman" w:hAnsi="Times New Roman"/>
-                <w:sz w:val="20"/>
-                <w:szCs w:val="20"/>
-              </w:rPr>
-            </w:pPr>
-            <w:r>
-              <w:rPr>
-                <w:rFonts w:ascii="Times New Roman" w:hAnsi="Times New Roman"/>
-                <w:sz w:val="20"/>
-                <w:szCs w:val="20"/>
-              </w:rPr>
-              <w:t>Especificar la HU</w:t>
-            </w:r>
-          </w:p>
-        </w:tc>
-        <w:tc>
-          <w:tcPr>
-            <w:tcW w:w="1767" w:type="pct"/>
+          </w:p>
+        </w:tc>
+        <w:tc>
+          <w:tcPr>
+            <w:tcW w:w="1529" w:type="pct"/>
+            <w:tcBorders>
+              <w:top w:val="single" w:sz="4" w:space="0" w:color="auto"/>
+              <w:left w:val="single" w:sz="4" w:space="0" w:color="auto"/>
+              <w:bottom w:val="single" w:sz="4" w:space="0" w:color="auto"/>
+              <w:right w:val="single" w:sz="4" w:space="0" w:color="auto"/>
+            </w:tcBorders>
+            <w:shd w:val="clear" w:color="auto" w:fill="FFFFFF"/>
+            <w:tcMar>
+              <w:top w:w="0" w:type="dxa"/>
+              <w:left w:w="45" w:type="dxa"/>
+              <w:bottom w:w="0" w:type="dxa"/>
+              <w:right w:w="45" w:type="dxa"/>
+            </w:tcMar>
+          </w:tcPr>
+          <w:p>
+            <w:pPr>
+              <w:spacing w:after="0" w:line="240" w:lineRule="auto"/>
+              <w:rPr>
+                <w:rFonts w:ascii="Times New Roman" w:hAnsi="Times New Roman"/>
+                <w:sz w:val="20"/>
+                <w:szCs w:val="20"/>
+              </w:rPr>
+            </w:pPr>
+            <w:r>
+              <w:rPr>
+                <w:rFonts w:ascii="Times New Roman" w:hAnsi="Times New Roman"/>
+                <w:sz w:val="20"/>
+                <w:szCs w:val="20"/>
+              </w:rPr>
+              <w:t>Elaborar el prototipo de la interfaz</w:t>
+            </w:r>
+          </w:p>
+        </w:tc>
+        <w:tc>
+          <w:tcPr>
+            <w:tcW w:w="2105" w:type="pct"/>
             <w:tcBorders>
               <w:top w:val="single" w:sz="4" w:space="0" w:color="auto"/>
               <w:left w:val="single" w:sz="4" w:space="0" w:color="auto"/>
@@ -3518,11 +3069,48 @@
                 <w:szCs w:val="20"/>
               </w:rPr>
             </w:pPr>
-          </w:p>
-        </w:tc>
-        <w:tc>
-          <w:tcPr>
-            <w:tcW w:w="802" w:type="pct"/>
+            <w:r>
+              <w:rPr>
+                <w:rFonts w:ascii="Times New Roman" w:hAnsi="Times New Roman"/>
+                <w:sz w:val="20"/>
+                <w:szCs w:val="20"/>
+              </w:rPr>
+              <w:t>Calpa</w:t>
+            </w:r>
+          </w:p>
+        </w:tc>
+        <w:tc>
+          <w:tcPr>
+            <w:tcW w:w="891" w:type="pct"/>
+            <w:tcBorders>
+              <w:top w:val="single" w:sz="4" w:space="0" w:color="auto"/>
+              <w:left w:val="single" w:sz="4" w:space="0" w:color="auto"/>
+              <w:bottom w:val="single" w:sz="4" w:space="0" w:color="auto"/>
+              <w:right w:val="single" w:sz="4" w:space="0" w:color="auto"/>
+            </w:tcBorders>
+            <w:shd w:val="clear" w:color="auto" w:fill="FFFFFF"/>
+          </w:tcPr>
+          <w:p>
+            <w:pPr>
+              <w:spacing w:after="0" w:line="240" w:lineRule="auto"/>
+              <w:jc w:val="center"/>
+              <w:rPr>
+                <w:rFonts w:ascii="Times New Roman" w:hAnsi="Times New Roman"/>
+                <w:sz w:val="20"/>
+                <w:szCs w:val="20"/>
+              </w:rPr>
+            </w:pPr>
+          </w:p>
+        </w:tc>
+      </w:tr>
+      <w:tr>
+        <w:trPr>
+          <w:trHeight w:val="300"/>
+          <w:jc w:val="center"/>
+        </w:trPr>
+        <w:tc>
+          <w:tcPr>
+            <w:tcW w:w="475" w:type="pct"/>
             <w:tcBorders>
               <w:top w:val="single" w:sz="4" w:space="0" w:color="auto"/>
               <w:left w:val="single" w:sz="4" w:space="0" w:color="auto"/>
@@ -3552,7 +3140,234 @@
         </w:tc>
         <w:tc>
           <w:tcPr>
-            <w:tcW w:w="748" w:type="pct"/>
+            <w:tcW w:w="1529" w:type="pct"/>
+            <w:tcBorders>
+              <w:top w:val="single" w:sz="4" w:space="0" w:color="auto"/>
+              <w:left w:val="single" w:sz="4" w:space="0" w:color="auto"/>
+              <w:bottom w:val="single" w:sz="4" w:space="0" w:color="auto"/>
+              <w:right w:val="single" w:sz="4" w:space="0" w:color="auto"/>
+            </w:tcBorders>
+            <w:shd w:val="clear" w:color="auto" w:fill="FFFFFF"/>
+            <w:tcMar>
+              <w:top w:w="0" w:type="dxa"/>
+              <w:left w:w="45" w:type="dxa"/>
+              <w:bottom w:w="0" w:type="dxa"/>
+              <w:right w:w="45" w:type="dxa"/>
+            </w:tcMar>
+          </w:tcPr>
+          <w:p>
+            <w:pPr>
+              <w:spacing w:after="0" w:line="240" w:lineRule="auto"/>
+              <w:rPr>
+                <w:rFonts w:ascii="Times New Roman" w:hAnsi="Times New Roman"/>
+                <w:sz w:val="20"/>
+                <w:szCs w:val="20"/>
+              </w:rPr>
+            </w:pPr>
+            <w:r>
+              <w:rPr>
+                <w:rFonts w:ascii="Times New Roman" w:hAnsi="Times New Roman"/>
+                <w:sz w:val="20"/>
+                <w:szCs w:val="20"/>
+              </w:rPr>
+              <w:t xml:space="preserve">Codificar </w:t>
+            </w:r>
+            <w:r>
+              <w:rPr>
+                <w:rFonts w:ascii="Times New Roman" w:hAnsi="Times New Roman"/>
+                <w:i/>
+                <w:iCs/>
+                <w:sz w:val="20"/>
+                <w:szCs w:val="20"/>
+              </w:rPr>
+              <w:t>Front-end</w:t>
+            </w:r>
+          </w:p>
+        </w:tc>
+        <w:tc>
+          <w:tcPr>
+            <w:tcW w:w="2105" w:type="pct"/>
+            <w:tcBorders>
+              <w:top w:val="single" w:sz="4" w:space="0" w:color="auto"/>
+              <w:left w:val="single" w:sz="4" w:space="0" w:color="auto"/>
+              <w:bottom w:val="single" w:sz="4" w:space="0" w:color="auto"/>
+              <w:right w:val="single" w:sz="4" w:space="0" w:color="auto"/>
+            </w:tcBorders>
+            <w:shd w:val="clear" w:color="auto" w:fill="FFFFFF"/>
+            <w:tcMar>
+              <w:top w:w="0" w:type="dxa"/>
+              <w:left w:w="45" w:type="dxa"/>
+              <w:bottom w:w="0" w:type="dxa"/>
+              <w:right w:w="45" w:type="dxa"/>
+            </w:tcMar>
+            <w:vAlign w:val="center"/>
+          </w:tcPr>
+          <w:p>
+            <w:pPr>
+              <w:spacing w:after="0" w:line="240" w:lineRule="auto"/>
+              <w:jc w:val="center"/>
+              <w:rPr>
+                <w:rFonts w:ascii="Times New Roman" w:hAnsi="Times New Roman"/>
+                <w:sz w:val="20"/>
+                <w:szCs w:val="20"/>
+              </w:rPr>
+            </w:pPr>
+            <w:r>
+              <w:rPr>
+                <w:rFonts w:ascii="Times New Roman" w:hAnsi="Times New Roman"/>
+                <w:sz w:val="20"/>
+                <w:szCs w:val="20"/>
+              </w:rPr>
+              <w:t>Calpa</w:t>
+            </w:r>
+          </w:p>
+        </w:tc>
+        <w:tc>
+          <w:tcPr>
+            <w:tcW w:w="891" w:type="pct"/>
+            <w:tcBorders>
+              <w:top w:val="single" w:sz="4" w:space="0" w:color="auto"/>
+              <w:left w:val="single" w:sz="4" w:space="0" w:color="auto"/>
+              <w:bottom w:val="single" w:sz="4" w:space="0" w:color="auto"/>
+              <w:right w:val="single" w:sz="4" w:space="0" w:color="auto"/>
+            </w:tcBorders>
+            <w:shd w:val="clear" w:color="auto" w:fill="FFFFFF"/>
+          </w:tcPr>
+          <w:p>
+            <w:pPr>
+              <w:spacing w:after="0" w:line="240" w:lineRule="auto"/>
+              <w:jc w:val="center"/>
+              <w:rPr>
+                <w:rFonts w:ascii="Times New Roman" w:hAnsi="Times New Roman"/>
+                <w:sz w:val="20"/>
+                <w:szCs w:val="20"/>
+              </w:rPr>
+            </w:pPr>
+          </w:p>
+        </w:tc>
+      </w:tr>
+      <w:tr>
+        <w:trPr>
+          <w:trHeight w:val="300"/>
+          <w:jc w:val="center"/>
+        </w:trPr>
+        <w:tc>
+          <w:tcPr>
+            <w:tcW w:w="475" w:type="pct"/>
+            <w:tcBorders>
+              <w:top w:val="single" w:sz="4" w:space="0" w:color="auto"/>
+              <w:left w:val="single" w:sz="4" w:space="0" w:color="auto"/>
+              <w:bottom w:val="single" w:sz="4" w:space="0" w:color="auto"/>
+              <w:right w:val="single" w:sz="4" w:space="0" w:color="auto"/>
+            </w:tcBorders>
+            <w:shd w:val="clear" w:color="auto" w:fill="FFFFFF"/>
+            <w:tcMar>
+              <w:top w:w="0" w:type="dxa"/>
+              <w:left w:w="45" w:type="dxa"/>
+              <w:bottom w:w="0" w:type="dxa"/>
+              <w:right w:w="45" w:type="dxa"/>
+            </w:tcMar>
+            <w:vAlign w:val="center"/>
+          </w:tcPr>
+          <w:p>
+            <w:pPr>
+              <w:spacing w:after="0" w:line="240" w:lineRule="auto"/>
+              <w:jc w:val="center"/>
+              <w:rPr>
+                <w:rFonts w:ascii="Times New Roman" w:hAnsi="Times New Roman"/>
+                <w:sz w:val="20"/>
+                <w:szCs w:val="20"/>
+              </w:rPr>
+            </w:pPr>
+          </w:p>
+        </w:tc>
+        <w:tc>
+          <w:tcPr>
+            <w:tcW w:w="1529" w:type="pct"/>
+            <w:tcBorders>
+              <w:top w:val="single" w:sz="4" w:space="0" w:color="auto"/>
+              <w:left w:val="single" w:sz="4" w:space="0" w:color="auto"/>
+              <w:bottom w:val="single" w:sz="4" w:space="0" w:color="auto"/>
+              <w:right w:val="single" w:sz="4" w:space="0" w:color="auto"/>
+            </w:tcBorders>
+            <w:shd w:val="clear" w:color="auto" w:fill="FFFFFF"/>
+            <w:tcMar>
+              <w:top w:w="0" w:type="dxa"/>
+              <w:left w:w="45" w:type="dxa"/>
+              <w:bottom w:w="0" w:type="dxa"/>
+              <w:right w:w="45" w:type="dxa"/>
+            </w:tcMar>
+          </w:tcPr>
+          <w:p>
+            <w:pPr>
+              <w:spacing w:after="0" w:line="240" w:lineRule="auto"/>
+              <w:rPr>
+                <w:rFonts w:ascii="Times New Roman" w:hAnsi="Times New Roman"/>
+                <w:sz w:val="20"/>
+                <w:szCs w:val="20"/>
+              </w:rPr>
+            </w:pPr>
+            <w:r>
+              <w:rPr>
+                <w:rFonts w:ascii="Times New Roman" w:hAnsi="Times New Roman"/>
+                <w:sz w:val="20"/>
+                <w:szCs w:val="20"/>
+              </w:rPr>
+              <w:t xml:space="preserve">Codificar </w:t>
+            </w:r>
+            <w:r>
+              <w:rPr>
+                <w:rFonts w:ascii="Times New Roman" w:hAnsi="Times New Roman"/>
+                <w:i/>
+                <w:iCs/>
+                <w:sz w:val="20"/>
+                <w:szCs w:val="20"/>
+              </w:rPr>
+              <w:t>Back-end</w:t>
+            </w:r>
+          </w:p>
+        </w:tc>
+        <w:tc>
+          <w:tcPr>
+            <w:tcW w:w="2105" w:type="pct"/>
+            <w:tcBorders>
+              <w:top w:val="single" w:sz="4" w:space="0" w:color="auto"/>
+              <w:left w:val="single" w:sz="4" w:space="0" w:color="auto"/>
+              <w:bottom w:val="single" w:sz="4" w:space="0" w:color="auto"/>
+              <w:right w:val="single" w:sz="4" w:space="0" w:color="auto"/>
+            </w:tcBorders>
+            <w:shd w:val="clear" w:color="auto" w:fill="FFFFFF"/>
+            <w:tcMar>
+              <w:top w:w="0" w:type="dxa"/>
+              <w:left w:w="45" w:type="dxa"/>
+              <w:bottom w:w="0" w:type="dxa"/>
+              <w:right w:w="45" w:type="dxa"/>
+            </w:tcMar>
+            <w:vAlign w:val="center"/>
+          </w:tcPr>
+          <w:p>
+            <w:pPr>
+              <w:spacing w:after="0" w:line="240" w:lineRule="auto"/>
+              <w:jc w:val="center"/>
+              <w:rPr>
+                <w:rFonts w:ascii="Times New Roman" w:hAnsi="Times New Roman"/>
+                <w:sz w:val="20"/>
+                <w:szCs w:val="20"/>
+              </w:rPr>
+            </w:pPr>
+            <w:r>
+              <w:rPr>
+                <w:rFonts w:ascii="Times New Roman" w:hAnsi="Times New Roman"/>
+                <w:sz w:val="20"/>
+                <w:szCs w:val="20"/>
+              </w:rPr>
+              <w:t>Padilla</w:t>
+            </w:r>
+          </w:p>
+        </w:tc>
+        <w:tc>
+          <w:tcPr>
+            <w:tcW w:w="891" w:type="pct"/>
             <w:tcBorders>
               <w:top w:val="single" w:sz="4" w:space="0" w:color="auto"/>
               <w:left w:val="single" w:sz="4" w:space="0" w:color="auto"/>
@@ -3587,7 +3402,7 @@
 </file>
 
 <file path=word/numbering.xml><?xml version="1.0" encoding="utf-8"?>
-<w:numbering xmlns:wpc="http://schemas.microsoft.com/office/word/2010/wordprocessingCanvas" xmlns:cx="http://schemas.microsoft.com/office/drawing/2014/chartex" xmlns:cx1="http://schemas.microsoft.com/office/drawing/2015/9/8/chartex" xmlns:cx2="http://schemas.microsoft.com/office/drawing/2015/10/21/chartex" xmlns:cx3="http://schemas.microsoft.com/office/drawing/2016/5/9/chartex" xmlns:cx4="http://schemas.microsoft.com/office/drawing/2016/5/10/chartex" xmlns:cx5="http://schemas.microsoft.com/office/drawing/2016/5/11/chartex" xmlns:cx6="http://schemas.microsoft.com/office/drawing/2016/5/12/chartex" xmlns:cx7="http://schemas.microsoft.com/office/drawing/2016/5/13/chartex" xmlns:cx8="http://schemas.microsoft.com/office/drawing/2016/5/14/chartex" xmlns:mc="http://schemas.openxmlformats.org/markup-compatibility/2006" xmlns:aink="http://schemas.microsoft.com/office/drawing/2016/ink" xmlns:am3d="http://schemas.microsoft.com/office/drawing/2017/model3d" xmlns:o="urn:schemas-microsoft-com:office:office" xmlns:r="http://schemas.openxmlformats.org/officeDocument/2006/relationships" xmlns:m="http://schemas.openxmlformats.org/officeDocument/2006/math" xmlns:v="urn:schemas-microsoft-com:vml" xmlns:wp14="http://schemas.microsoft.com/office/word/2010/wordprocessingDrawing" xmlns:wp="http://schemas.openxmlformats.org/drawingml/2006/wordprocessingDrawing" xmlns:w10="urn:schemas-microsoft-com:office:word" xmlns:w="http://schemas.openxmlformats.org/wordprocessingml/2006/main" xmlns:w14="http://schemas.microsoft.com/office/word/2010/wordml" xmlns:w15="http://schemas.microsoft.com/office/word/2012/wordml" xmlns:w16cex="http://schemas.microsoft.com/office/word/2018/wordml/cex" xmlns:w16cid="http://schemas.microsoft.com/office/word/2016/wordml/cid" xmlns:w16="http://schemas.microsoft.com/office/word/2018/wordml" xmlns:w16sdtdh="http://schemas.microsoft.com/office/word/2020/wordml/sdtdatahash" xmlns:w16se="http://schemas.microsoft.com/office/word/2015/wordml/symex" xmlns:wpg="http://schemas.microsoft.com/office/word/2010/wordprocessingGroup" xmlns:wpi="http://schemas.microsoft.com/office/word/2010/wordprocessingInk" xmlns:wne="http://schemas.microsoft.com/office/word/2006/wordml" xmlns:wps="http://schemas.microsoft.com/office/word/2010/wordprocessingShape" mc:Ignorable="w14 w15 w16se w16cid w16 w16cex w16sdtdh wp14">
+<w:numbering xmlns:wpc="http://schemas.microsoft.com/office/word/2010/wordprocessingCanvas" xmlns:cx="http://schemas.microsoft.com/office/drawing/2014/chartex" xmlns:cx1="http://schemas.microsoft.com/office/drawing/2015/9/8/chartex" xmlns:cx2="http://schemas.microsoft.com/office/drawing/2015/10/21/chartex" xmlns:cx3="http://schemas.microsoft.com/office/drawing/2016/5/9/chartex" xmlns:cx4="http://schemas.microsoft.com/office/drawing/2016/5/10/chartex" xmlns:cx5="http://schemas.microsoft.com/office/drawing/2016/5/11/chartex" xmlns:cx6="http://schemas.microsoft.com/office/drawing/2016/5/12/chartex" xmlns:cx7="http://schemas.microsoft.com/office/drawing/2016/5/13/chartex" xmlns:cx8="http://schemas.microsoft.com/office/drawing/2016/5/14/chartex" xmlns:mc="http://schemas.openxmlformats.org/markup-compatibility/2006" xmlns:aink="http://schemas.microsoft.com/office/drawing/2016/ink" xmlns:am3d="http://schemas.microsoft.com/office/drawing/2017/model3d" xmlns:o="urn:schemas-microsoft-com:office:office" xmlns:oel="http://schemas.microsoft.com/office/2019/extlst" xmlns:r="http://schemas.openxmlformats.org/officeDocument/2006/relationships" xmlns:m="http://schemas.openxmlformats.org/officeDocument/2006/math" xmlns:v="urn:schemas-microsoft-com:vml" xmlns:wp14="http://schemas.microsoft.com/office/word/2010/wordprocessingDrawing" xmlns:wp="http://schemas.openxmlformats.org/drawingml/2006/wordprocessingDrawing" xmlns:w10="urn:schemas-microsoft-com:office:word" xmlns:w="http://schemas.openxmlformats.org/wordprocessingml/2006/main" xmlns:w14="http://schemas.microsoft.com/office/word/2010/wordml" xmlns:w15="http://schemas.microsoft.com/office/word/2012/wordml" xmlns:w16cex="http://schemas.microsoft.com/office/word/2018/wordml/cex" xmlns:w16cid="http://schemas.microsoft.com/office/word/2016/wordml/cid" xmlns:w16="http://schemas.microsoft.com/office/word/2018/wordml" xmlns:w16du="http://schemas.microsoft.com/office/word/2023/wordml/word16du" xmlns:w16sdtdh="http://schemas.microsoft.com/office/word/2020/wordml/sdtdatahash" xmlns:w16sdtfl="http://schemas.microsoft.com/office/word/2024/wordml/sdtformatlock" xmlns:w16se="http://schemas.microsoft.com/office/word/2015/wordml/symex" xmlns:wpg="http://schemas.microsoft.com/office/word/2010/wordprocessingGroup" xmlns:wpi="http://schemas.microsoft.com/office/word/2010/wordprocessingInk" xmlns:wne="http://schemas.microsoft.com/office/word/2006/wordml" xmlns:wps="http://schemas.microsoft.com/office/word/2010/wordprocessingShape" mc:Ignorable="w14 w15 w16se w16cid w16 w16cex w16sdtdh w16sdtfl w16du wp14">
   <w:abstractNum w:abstractNumId="0" w15:restartNumberingAfterBreak="0">
     <w:nsid w:val="390E7FEB"/>
     <w:multiLevelType w:val="multilevel"/>
@@ -3706,14 +3521,14 @@
       </w:rPr>
     </w:lvl>
   </w:abstractNum>
-  <w:num w:numId="1">
+  <w:num w:numId="1" w16cid:durableId="476806522">
     <w:abstractNumId w:val="0"/>
   </w:num>
 </w:numbering>
 </file>
 
 <file path=word/styles.xml><?xml version="1.0" encoding="utf-8"?>
-<w:styles xmlns:mc="http://schemas.openxmlformats.org/markup-compatibility/2006" xmlns:r="http://schemas.openxmlformats.org/officeDocument/2006/relationships" xmlns:w="http://schemas.openxmlformats.org/wordprocessingml/2006/main" xmlns:w14="http://schemas.microsoft.com/office/word/2010/wordml" xmlns:w15="http://schemas.microsoft.com/office/word/2012/wordml" xmlns:w16cex="http://schemas.microsoft.com/office/word/2018/wordml/cex" xmlns:w16cid="http://schemas.microsoft.com/office/word/2016/wordml/cid" xmlns:w16="http://schemas.microsoft.com/office/word/2018/wordml" xmlns:w16sdtdh="http://schemas.microsoft.com/office/word/2020/wordml/sdtdatahash" xmlns:w16se="http://schemas.microsoft.com/office/word/2015/wordml/symex" mc:Ignorable="w14 w15 w16se w16cid w16 w16cex w16sdtdh">
+<w:styles xmlns:mc="http://schemas.openxmlformats.org/markup-compatibility/2006" xmlns:r="http://schemas.openxmlformats.org/officeDocument/2006/relationships" xmlns:w="http://schemas.openxmlformats.org/wordprocessingml/2006/main" xmlns:w14="http://schemas.microsoft.com/office/word/2010/wordml" xmlns:w15="http://schemas.microsoft.com/office/word/2012/wordml" xmlns:w16cex="http://schemas.microsoft.com/office/word/2018/wordml/cex" xmlns:w16cid="http://schemas.microsoft.com/office/word/2016/wordml/cid" xmlns:w16="http://schemas.microsoft.com/office/word/2018/wordml" xmlns:w16du="http://schemas.microsoft.com/office/word/2023/wordml/word16du" xmlns:w16sdtdh="http://schemas.microsoft.com/office/word/2020/wordml/sdtdatahash" xmlns:w16sdtfl="http://schemas.microsoft.com/office/word/2024/wordml/sdtformatlock" xmlns:w16se="http://schemas.microsoft.com/office/word/2015/wordml/symex" mc:Ignorable="w14 w15 w16se w16cid w16 w16cex w16sdtdh w16sdtfl w16du">
   <w:docDefaults>
     <w:rPrDefault>
       <w:rPr>

</xml_diff>